<commit_message>
add string for referDateTime
</commit_message>
<xml_diff>
--- a/temp12.docx
+++ b/temp12.docx
@@ -1,6 +1,6 @@
 
 <file path=word/document.xml><?xml version="1.0" encoding="utf-8"?>
-<w:document xmlns:w="http://schemas.openxmlformats.org/wordprocessingml/2006/main" xmlns:m="http://schemas.openxmlformats.org/officeDocument/2006/math" xmlns:r="http://schemas.openxmlformats.org/officeDocument/2006/relationships" xmlns:wp="http://schemas.openxmlformats.org/drawingml/2006/wordprocessingDrawing" xmlns:a="http://schemas.openxmlformats.org/drawingml/2006/main" xmlns:ns6="http://schemas.openxmlformats.org/schemaLibrary/2006/main" xmlns:c="http://schemas.openxmlformats.org/drawingml/2006/chart" xmlns:ns8="http://schemas.openxmlformats.org/drawingml/2006/chartDrawing" xmlns:dgm="http://schemas.openxmlformats.org/drawingml/2006/diagram" xmlns:pic="http://schemas.openxmlformats.org/drawingml/2006/picture" xmlns:ns11="http://schemas.openxmlformats.org/drawingml/2006/spreadsheetDrawing" xmlns:dsp="http://schemas.microsoft.com/office/drawing/2008/diagram" xmlns:ns13="urn:schemas-microsoft-com:office:excel" xmlns:o="urn:schemas-microsoft-com:office:office" xmlns:v="urn:schemas-microsoft-com:vml" xmlns:w10="urn:schemas-microsoft-com:office:word" xmlns:ns17="urn:schemas-microsoft-com:office:powerpoint" xmlns:odx="http://opendope.org/xpaths" xmlns:odc="http://opendope.org/conditions" xmlns:odq="http://opendope.org/questions" xmlns:odi="http://opendope.org/components" xmlns:odgm="http://opendope.org/SmartArt/DataHierarchy" xmlns:ns24="http://schemas.openxmlformats.org/officeDocument/2006/bibliography" xmlns:ns25="http://schemas.openxmlformats.org/drawingml/2006/compatibility" xmlns:ns26="http://schemas.openxmlformats.org/drawingml/2006/lockedCanvas">
+<w:document xmlns:w="http://schemas.openxmlformats.org/wordprocessingml/2006/main" xmlns:r="http://schemas.openxmlformats.org/officeDocument/2006/relationships" xmlns:m="http://schemas.openxmlformats.org/officeDocument/2006/math" xmlns:ns4="http://schemas.openxmlformats.org/schemaLibrary/2006/main" xmlns:wp="http://schemas.openxmlformats.org/drawingml/2006/wordprocessingDrawing" xmlns:a="http://schemas.openxmlformats.org/drawingml/2006/main" xmlns:c="http://schemas.openxmlformats.org/drawingml/2006/chart" xmlns:ns8="http://schemas.openxmlformats.org/drawingml/2006/chartDrawing" xmlns:dgm="http://schemas.openxmlformats.org/drawingml/2006/diagram" xmlns:pic="http://schemas.openxmlformats.org/drawingml/2006/picture" xmlns:ns11="http://schemas.openxmlformats.org/drawingml/2006/spreadsheetDrawing" xmlns:dsp="http://schemas.microsoft.com/office/drawing/2008/diagram" xmlns:ns13="urn:schemas-microsoft-com:office:excel" xmlns:o="urn:schemas-microsoft-com:office:office" xmlns:v="urn:schemas-microsoft-com:vml" xmlns:w10="urn:schemas-microsoft-com:office:word" xmlns:ns17="urn:schemas-microsoft-com:office:powerpoint" xmlns:odx="http://opendope.org/xpaths" xmlns:odc="http://opendope.org/conditions" xmlns:odq="http://opendope.org/questions" xmlns:odi="http://opendope.org/components" xmlns:odgm="http://opendope.org/SmartArt/DataHierarchy" xmlns:ns24="http://schemas.openxmlformats.org/officeDocument/2006/bibliography" xmlns:ns25="http://schemas.openxmlformats.org/drawingml/2006/compatibility" xmlns:ns26="http://schemas.openxmlformats.org/drawingml/2006/lockedCanvas">
   <w:body>
     <w:p>
       <w:pPr>
@@ -297,7 +297,7 @@
           <w:szCs w:val="24"/>
           <w:lang w:val="ru-RU"/>
         </w:rPr>
-        <w:t>3470</w:t>
+        <w:t>3478</w:t>
       </w:r>
       <w:r>
         <w:rPr>
@@ -322,7 +322,7 @@
           <w:szCs w:val="24"/>
           <w:lang w:val="ru-RU"/>
         </w:rPr>
-        <w:t>20-06-2018</w:t>
+        <w:t>04-07-2018</w:t>
       </w:r>
       <w:r>
         <w:rPr>
@@ -472,7 +472,7 @@
                 <w:szCs w:val="22"/>
                 <w:lang w:val="bg-BG"/>
               </w:rPr>
-              <w:t>БНС-1, СК-1</w:t>
+              <w:t>Вентилационна тръба-1 и Вентилационна тръба-2</w:t>
             </w:r>
           </w:p>
         </w:tc>
@@ -587,7 +587,7 @@
                 <w:szCs w:val="22"/>
                 <w:lang w:val="bg-BG"/>
               </w:rPr>
-              <w:t>26-06-2018 18:00</w:t>
+              <w:t>04-07-2018 14:10</w:t>
             </w:r>
             <w:r>
               <w:rPr>
@@ -651,7 +651,7 @@
                 <w:szCs w:val="22"/>
                 <w:lang w:val="bg-BG"/>
               </w:rPr>
-              <w:t>1и2, лхлхблкхб;хк кйхлхи, реф. дата: 25-06-2018 18:00, 3470-2 / Спецкорпус-2, </w:t>
+              <w:t>16-07-2018 14:00, 3478-2 / , , реф. дата: 09-07-2018 14:00, </w:t>
             </w:r>
             <w:r>
               <w:rPr>
@@ -934,7 +934,7 @@
                 <w:sz w:val="22"/>
                 <w:szCs w:val="22"/>
               </w:rPr>
-              <w:t>20-06-2018</w:t>
+              <w:t>16-07-2018 14:00</w:t>
             </w:r>
           </w:p>
         </w:tc>
@@ -1245,7 +1245,7 @@
           <w:b w:val="false"/>
           <w:szCs w:val="24"/>
         </w:rPr>
-        <w:t>3470</w:t>
+        <w:t>3478</w:t>
       </w:r>
       <w:proofErr w:type="spellEnd"/>
       <w:r>
@@ -1261,7 +1261,7 @@
           <w:b w:val="false"/>
           <w:szCs w:val="24"/>
         </w:rPr>
-        <w:t>20-06-2018</w:t>
+        <w:t>04-07-2018</w:t>
       </w:r>
       <w:proofErr w:type="spellEnd"/>
       <w:r>
@@ -25780,7 +25780,7 @@
           <w:b w:val="false"/>
           <w:szCs w:val="24"/>
         </w:rPr>
-        <w:t>3470</w:t>
+        <w:t>3478</w:t>
       </w:r>
       <w:proofErr w:type="spellEnd"/>
       <w:r>
@@ -25796,7 +25796,7 @@
           <w:b w:val="false"/>
           <w:szCs w:val="24"/>
         </w:rPr>
-        <w:t>20-06-2018</w:t>
+        <w:t>04-07-2018</w:t>
       </w:r>
       <w:proofErr w:type="spellEnd"/>
       <w:r>
@@ -37559,7 +37559,7 @@
 </file>
 
 <file path=word/endnotes.xml><?xml version="1.0" encoding="utf-8"?>
-<w:endnotes xmlns:w="http://schemas.openxmlformats.org/wordprocessingml/2006/main" xmlns:m="http://schemas.openxmlformats.org/officeDocument/2006/math" xmlns:r="http://schemas.openxmlformats.org/officeDocument/2006/relationships" xmlns:wp="http://schemas.openxmlformats.org/drawingml/2006/wordprocessingDrawing" xmlns:a="http://schemas.openxmlformats.org/drawingml/2006/main" xmlns:ns6="http://schemas.openxmlformats.org/schemaLibrary/2006/main" xmlns:c="http://schemas.openxmlformats.org/drawingml/2006/chart" xmlns:ns8="http://schemas.openxmlformats.org/drawingml/2006/chartDrawing" xmlns:dgm="http://schemas.openxmlformats.org/drawingml/2006/diagram" xmlns:pic="http://schemas.openxmlformats.org/drawingml/2006/picture" xmlns:ns11="http://schemas.openxmlformats.org/drawingml/2006/spreadsheetDrawing" xmlns:dsp="http://schemas.microsoft.com/office/drawing/2008/diagram" xmlns:ns13="urn:schemas-microsoft-com:office:excel" xmlns:o="urn:schemas-microsoft-com:office:office" xmlns:v="urn:schemas-microsoft-com:vml" xmlns:w10="urn:schemas-microsoft-com:office:word" xmlns:ns17="urn:schemas-microsoft-com:office:powerpoint" xmlns:odx="http://opendope.org/xpaths" xmlns:odc="http://opendope.org/conditions" xmlns:odq="http://opendope.org/questions" xmlns:odi="http://opendope.org/components" xmlns:odgm="http://opendope.org/SmartArt/DataHierarchy" xmlns:ns24="http://schemas.openxmlformats.org/officeDocument/2006/bibliography" xmlns:ns25="http://schemas.openxmlformats.org/drawingml/2006/compatibility" xmlns:ns26="http://schemas.openxmlformats.org/drawingml/2006/lockedCanvas">
+<w:endnotes xmlns:w="http://schemas.openxmlformats.org/wordprocessingml/2006/main" xmlns:r="http://schemas.openxmlformats.org/officeDocument/2006/relationships" xmlns:m="http://schemas.openxmlformats.org/officeDocument/2006/math" xmlns:ns4="http://schemas.openxmlformats.org/schemaLibrary/2006/main" xmlns:wp="http://schemas.openxmlformats.org/drawingml/2006/wordprocessingDrawing" xmlns:a="http://schemas.openxmlformats.org/drawingml/2006/main" xmlns:c="http://schemas.openxmlformats.org/drawingml/2006/chart" xmlns:ns8="http://schemas.openxmlformats.org/drawingml/2006/chartDrawing" xmlns:dgm="http://schemas.openxmlformats.org/drawingml/2006/diagram" xmlns:pic="http://schemas.openxmlformats.org/drawingml/2006/picture" xmlns:ns11="http://schemas.openxmlformats.org/drawingml/2006/spreadsheetDrawing" xmlns:dsp="http://schemas.microsoft.com/office/drawing/2008/diagram" xmlns:ns13="urn:schemas-microsoft-com:office:excel" xmlns:o="urn:schemas-microsoft-com:office:office" xmlns:v="urn:schemas-microsoft-com:vml" xmlns:w10="urn:schemas-microsoft-com:office:word" xmlns:ns17="urn:schemas-microsoft-com:office:powerpoint" xmlns:odx="http://opendope.org/xpaths" xmlns:odc="http://opendope.org/conditions" xmlns:odq="http://opendope.org/questions" xmlns:odi="http://opendope.org/components" xmlns:odgm="http://opendope.org/SmartArt/DataHierarchy" xmlns:ns24="http://schemas.openxmlformats.org/officeDocument/2006/bibliography" xmlns:ns25="http://schemas.openxmlformats.org/drawingml/2006/compatibility" xmlns:ns26="http://schemas.openxmlformats.org/drawingml/2006/lockedCanvas">
   <w:endnote w:type="separator" w:id="-1">
     <w:p>
       <w:r>
@@ -37578,7 +37578,7 @@
 </file>
 
 <file path=word/footer1.xml><?xml version="1.0" encoding="utf-8"?>
-<w:ftr xmlns:w="http://schemas.openxmlformats.org/wordprocessingml/2006/main" xmlns:m="http://schemas.openxmlformats.org/officeDocument/2006/math" xmlns:r="http://schemas.openxmlformats.org/officeDocument/2006/relationships" xmlns:wp="http://schemas.openxmlformats.org/drawingml/2006/wordprocessingDrawing" xmlns:a="http://schemas.openxmlformats.org/drawingml/2006/main" xmlns:ns6="http://schemas.openxmlformats.org/schemaLibrary/2006/main" xmlns:c="http://schemas.openxmlformats.org/drawingml/2006/chart" xmlns:ns8="http://schemas.openxmlformats.org/drawingml/2006/chartDrawing" xmlns:dgm="http://schemas.openxmlformats.org/drawingml/2006/diagram" xmlns:pic="http://schemas.openxmlformats.org/drawingml/2006/picture" xmlns:ns11="http://schemas.openxmlformats.org/drawingml/2006/spreadsheetDrawing" xmlns:dsp="http://schemas.microsoft.com/office/drawing/2008/diagram" xmlns:ns13="urn:schemas-microsoft-com:office:excel" xmlns:o="urn:schemas-microsoft-com:office:office" xmlns:v="urn:schemas-microsoft-com:vml" xmlns:w10="urn:schemas-microsoft-com:office:word" xmlns:ns17="urn:schemas-microsoft-com:office:powerpoint" xmlns:odx="http://opendope.org/xpaths" xmlns:odc="http://opendope.org/conditions" xmlns:odq="http://opendope.org/questions" xmlns:odi="http://opendope.org/components" xmlns:odgm="http://opendope.org/SmartArt/DataHierarchy" xmlns:ns24="http://schemas.openxmlformats.org/officeDocument/2006/bibliography" xmlns:ns25="http://schemas.openxmlformats.org/drawingml/2006/compatibility" xmlns:ns26="http://schemas.openxmlformats.org/drawingml/2006/lockedCanvas">
+<w:ftr xmlns:w="http://schemas.openxmlformats.org/wordprocessingml/2006/main" xmlns:r="http://schemas.openxmlformats.org/officeDocument/2006/relationships" xmlns:m="http://schemas.openxmlformats.org/officeDocument/2006/math" xmlns:ns4="http://schemas.openxmlformats.org/schemaLibrary/2006/main" xmlns:wp="http://schemas.openxmlformats.org/drawingml/2006/wordprocessingDrawing" xmlns:a="http://schemas.openxmlformats.org/drawingml/2006/main" xmlns:c="http://schemas.openxmlformats.org/drawingml/2006/chart" xmlns:ns8="http://schemas.openxmlformats.org/drawingml/2006/chartDrawing" xmlns:dgm="http://schemas.openxmlformats.org/drawingml/2006/diagram" xmlns:pic="http://schemas.openxmlformats.org/drawingml/2006/picture" xmlns:ns11="http://schemas.openxmlformats.org/drawingml/2006/spreadsheetDrawing" xmlns:dsp="http://schemas.microsoft.com/office/drawing/2008/diagram" xmlns:ns13="urn:schemas-microsoft-com:office:excel" xmlns:o="urn:schemas-microsoft-com:office:office" xmlns:v="urn:schemas-microsoft-com:vml" xmlns:w10="urn:schemas-microsoft-com:office:word" xmlns:ns17="urn:schemas-microsoft-com:office:powerpoint" xmlns:odx="http://opendope.org/xpaths" xmlns:odc="http://opendope.org/conditions" xmlns:odq="http://opendope.org/questions" xmlns:odi="http://opendope.org/components" xmlns:odgm="http://opendope.org/SmartArt/DataHierarchy" xmlns:ns24="http://schemas.openxmlformats.org/officeDocument/2006/bibliography" xmlns:ns25="http://schemas.openxmlformats.org/drawingml/2006/compatibility" xmlns:ns26="http://schemas.openxmlformats.org/drawingml/2006/lockedCanvas">
   <w:p>
     <w:pPr>
       <w:pStyle w:val="a9"/>
@@ -37599,7 +37599,7 @@
 </file>
 
 <file path=word/footer2.xml><?xml version="1.0" encoding="utf-8"?>
-<w:ftr xmlns:w="http://schemas.openxmlformats.org/wordprocessingml/2006/main" xmlns:m="http://schemas.openxmlformats.org/officeDocument/2006/math" xmlns:r="http://schemas.openxmlformats.org/officeDocument/2006/relationships" xmlns:wp="http://schemas.openxmlformats.org/drawingml/2006/wordprocessingDrawing" xmlns:a="http://schemas.openxmlformats.org/drawingml/2006/main" xmlns:ns6="http://schemas.openxmlformats.org/schemaLibrary/2006/main" xmlns:c="http://schemas.openxmlformats.org/drawingml/2006/chart" xmlns:ns8="http://schemas.openxmlformats.org/drawingml/2006/chartDrawing" xmlns:dgm="http://schemas.openxmlformats.org/drawingml/2006/diagram" xmlns:pic="http://schemas.openxmlformats.org/drawingml/2006/picture" xmlns:ns11="http://schemas.openxmlformats.org/drawingml/2006/spreadsheetDrawing" xmlns:dsp="http://schemas.microsoft.com/office/drawing/2008/diagram" xmlns:ns13="urn:schemas-microsoft-com:office:excel" xmlns:o="urn:schemas-microsoft-com:office:office" xmlns:v="urn:schemas-microsoft-com:vml" xmlns:w10="urn:schemas-microsoft-com:office:word" xmlns:ns17="urn:schemas-microsoft-com:office:powerpoint" xmlns:odx="http://opendope.org/xpaths" xmlns:odc="http://opendope.org/conditions" xmlns:odq="http://opendope.org/questions" xmlns:odi="http://opendope.org/components" xmlns:odgm="http://opendope.org/SmartArt/DataHierarchy" xmlns:ns24="http://schemas.openxmlformats.org/officeDocument/2006/bibliography" xmlns:ns25="http://schemas.openxmlformats.org/drawingml/2006/compatibility" xmlns:ns26="http://schemas.openxmlformats.org/drawingml/2006/lockedCanvas">
+<w:ftr xmlns:w="http://schemas.openxmlformats.org/wordprocessingml/2006/main" xmlns:r="http://schemas.openxmlformats.org/officeDocument/2006/relationships" xmlns:m="http://schemas.openxmlformats.org/officeDocument/2006/math" xmlns:ns4="http://schemas.openxmlformats.org/schemaLibrary/2006/main" xmlns:wp="http://schemas.openxmlformats.org/drawingml/2006/wordprocessingDrawing" xmlns:a="http://schemas.openxmlformats.org/drawingml/2006/main" xmlns:c="http://schemas.openxmlformats.org/drawingml/2006/chart" xmlns:ns8="http://schemas.openxmlformats.org/drawingml/2006/chartDrawing" xmlns:dgm="http://schemas.openxmlformats.org/drawingml/2006/diagram" xmlns:pic="http://schemas.openxmlformats.org/drawingml/2006/picture" xmlns:ns11="http://schemas.openxmlformats.org/drawingml/2006/spreadsheetDrawing" xmlns:dsp="http://schemas.microsoft.com/office/drawing/2008/diagram" xmlns:ns13="urn:schemas-microsoft-com:office:excel" xmlns:o="urn:schemas-microsoft-com:office:office" xmlns:v="urn:schemas-microsoft-com:vml" xmlns:w10="urn:schemas-microsoft-com:office:word" xmlns:ns17="urn:schemas-microsoft-com:office:powerpoint" xmlns:odx="http://opendope.org/xpaths" xmlns:odc="http://opendope.org/conditions" xmlns:odq="http://opendope.org/questions" xmlns:odi="http://opendope.org/components" xmlns:odgm="http://opendope.org/SmartArt/DataHierarchy" xmlns:ns24="http://schemas.openxmlformats.org/officeDocument/2006/bibliography" xmlns:ns25="http://schemas.openxmlformats.org/drawingml/2006/compatibility" xmlns:ns26="http://schemas.openxmlformats.org/drawingml/2006/lockedCanvas">
   <w:p>
     <w:pPr>
       <w:jc w:val="right"/>
@@ -37739,7 +37739,7 @@
 </file>
 
 <file path=word/footer3.xml><?xml version="1.0" encoding="utf-8"?>
-<w:ftr xmlns:w="http://schemas.openxmlformats.org/wordprocessingml/2006/main" xmlns:m="http://schemas.openxmlformats.org/officeDocument/2006/math" xmlns:r="http://schemas.openxmlformats.org/officeDocument/2006/relationships" xmlns:wp="http://schemas.openxmlformats.org/drawingml/2006/wordprocessingDrawing" xmlns:a="http://schemas.openxmlformats.org/drawingml/2006/main" xmlns:ns6="http://schemas.openxmlformats.org/schemaLibrary/2006/main" xmlns:c="http://schemas.openxmlformats.org/drawingml/2006/chart" xmlns:ns8="http://schemas.openxmlformats.org/drawingml/2006/chartDrawing" xmlns:dgm="http://schemas.openxmlformats.org/drawingml/2006/diagram" xmlns:pic="http://schemas.openxmlformats.org/drawingml/2006/picture" xmlns:ns11="http://schemas.openxmlformats.org/drawingml/2006/spreadsheetDrawing" xmlns:dsp="http://schemas.microsoft.com/office/drawing/2008/diagram" xmlns:ns13="urn:schemas-microsoft-com:office:excel" xmlns:o="urn:schemas-microsoft-com:office:office" xmlns:v="urn:schemas-microsoft-com:vml" xmlns:w10="urn:schemas-microsoft-com:office:word" xmlns:ns17="urn:schemas-microsoft-com:office:powerpoint" xmlns:odx="http://opendope.org/xpaths" xmlns:odc="http://opendope.org/conditions" xmlns:odq="http://opendope.org/questions" xmlns:odi="http://opendope.org/components" xmlns:odgm="http://opendope.org/SmartArt/DataHierarchy" xmlns:ns24="http://schemas.openxmlformats.org/officeDocument/2006/bibliography" xmlns:ns25="http://schemas.openxmlformats.org/drawingml/2006/compatibility" xmlns:ns26="http://schemas.openxmlformats.org/drawingml/2006/lockedCanvas">
+<w:ftr xmlns:w="http://schemas.openxmlformats.org/wordprocessingml/2006/main" xmlns:r="http://schemas.openxmlformats.org/officeDocument/2006/relationships" xmlns:m="http://schemas.openxmlformats.org/officeDocument/2006/math" xmlns:ns4="http://schemas.openxmlformats.org/schemaLibrary/2006/main" xmlns:wp="http://schemas.openxmlformats.org/drawingml/2006/wordprocessingDrawing" xmlns:a="http://schemas.openxmlformats.org/drawingml/2006/main" xmlns:c="http://schemas.openxmlformats.org/drawingml/2006/chart" xmlns:ns8="http://schemas.openxmlformats.org/drawingml/2006/chartDrawing" xmlns:dgm="http://schemas.openxmlformats.org/drawingml/2006/diagram" xmlns:pic="http://schemas.openxmlformats.org/drawingml/2006/picture" xmlns:ns11="http://schemas.openxmlformats.org/drawingml/2006/spreadsheetDrawing" xmlns:dsp="http://schemas.microsoft.com/office/drawing/2008/diagram" xmlns:ns13="urn:schemas-microsoft-com:office:excel" xmlns:o="urn:schemas-microsoft-com:office:office" xmlns:v="urn:schemas-microsoft-com:vml" xmlns:w10="urn:schemas-microsoft-com:office:word" xmlns:ns17="urn:schemas-microsoft-com:office:powerpoint" xmlns:odx="http://opendope.org/xpaths" xmlns:odc="http://opendope.org/conditions" xmlns:odq="http://opendope.org/questions" xmlns:odi="http://opendope.org/components" xmlns:odgm="http://opendope.org/SmartArt/DataHierarchy" xmlns:ns24="http://schemas.openxmlformats.org/officeDocument/2006/bibliography" xmlns:ns25="http://schemas.openxmlformats.org/drawingml/2006/compatibility" xmlns:ns26="http://schemas.openxmlformats.org/drawingml/2006/lockedCanvas">
   <w:p>
     <w:pPr>
       <w:jc w:val="right"/>
@@ -37879,7 +37879,7 @@
 </file>
 
 <file path=word/footnotes.xml><?xml version="1.0" encoding="utf-8"?>
-<w:footnotes xmlns:w="http://schemas.openxmlformats.org/wordprocessingml/2006/main" xmlns:m="http://schemas.openxmlformats.org/officeDocument/2006/math" xmlns:r="http://schemas.openxmlformats.org/officeDocument/2006/relationships" xmlns:wp="http://schemas.openxmlformats.org/drawingml/2006/wordprocessingDrawing" xmlns:a="http://schemas.openxmlformats.org/drawingml/2006/main" xmlns:ns6="http://schemas.openxmlformats.org/schemaLibrary/2006/main" xmlns:c="http://schemas.openxmlformats.org/drawingml/2006/chart" xmlns:ns8="http://schemas.openxmlformats.org/drawingml/2006/chartDrawing" xmlns:dgm="http://schemas.openxmlformats.org/drawingml/2006/diagram" xmlns:pic="http://schemas.openxmlformats.org/drawingml/2006/picture" xmlns:ns11="http://schemas.openxmlformats.org/drawingml/2006/spreadsheetDrawing" xmlns:dsp="http://schemas.microsoft.com/office/drawing/2008/diagram" xmlns:ns13="urn:schemas-microsoft-com:office:excel" xmlns:o="urn:schemas-microsoft-com:office:office" xmlns:v="urn:schemas-microsoft-com:vml" xmlns:w10="urn:schemas-microsoft-com:office:word" xmlns:ns17="urn:schemas-microsoft-com:office:powerpoint" xmlns:odx="http://opendope.org/xpaths" xmlns:odc="http://opendope.org/conditions" xmlns:odq="http://opendope.org/questions" xmlns:odi="http://opendope.org/components" xmlns:odgm="http://opendope.org/SmartArt/DataHierarchy" xmlns:ns24="http://schemas.openxmlformats.org/officeDocument/2006/bibliography" xmlns:ns25="http://schemas.openxmlformats.org/drawingml/2006/compatibility" xmlns:ns26="http://schemas.openxmlformats.org/drawingml/2006/lockedCanvas">
+<w:footnotes xmlns:w="http://schemas.openxmlformats.org/wordprocessingml/2006/main" xmlns:r="http://schemas.openxmlformats.org/officeDocument/2006/relationships" xmlns:m="http://schemas.openxmlformats.org/officeDocument/2006/math" xmlns:ns4="http://schemas.openxmlformats.org/schemaLibrary/2006/main" xmlns:wp="http://schemas.openxmlformats.org/drawingml/2006/wordprocessingDrawing" xmlns:a="http://schemas.openxmlformats.org/drawingml/2006/main" xmlns:c="http://schemas.openxmlformats.org/drawingml/2006/chart" xmlns:ns8="http://schemas.openxmlformats.org/drawingml/2006/chartDrawing" xmlns:dgm="http://schemas.openxmlformats.org/drawingml/2006/diagram" xmlns:pic="http://schemas.openxmlformats.org/drawingml/2006/picture" xmlns:ns11="http://schemas.openxmlformats.org/drawingml/2006/spreadsheetDrawing" xmlns:dsp="http://schemas.microsoft.com/office/drawing/2008/diagram" xmlns:ns13="urn:schemas-microsoft-com:office:excel" xmlns:o="urn:schemas-microsoft-com:office:office" xmlns:v="urn:schemas-microsoft-com:vml" xmlns:w10="urn:schemas-microsoft-com:office:word" xmlns:ns17="urn:schemas-microsoft-com:office:powerpoint" xmlns:odx="http://opendope.org/xpaths" xmlns:odc="http://opendope.org/conditions" xmlns:odq="http://opendope.org/questions" xmlns:odi="http://opendope.org/components" xmlns:odgm="http://opendope.org/SmartArt/DataHierarchy" xmlns:ns24="http://schemas.openxmlformats.org/officeDocument/2006/bibliography" xmlns:ns25="http://schemas.openxmlformats.org/drawingml/2006/compatibility" xmlns:ns26="http://schemas.openxmlformats.org/drawingml/2006/lockedCanvas">
   <w:footnote w:type="separator" w:id="-1">
     <w:p>
       <w:r>
@@ -37898,7 +37898,7 @@
 </file>
 
 <file path=word/header1.xml><?xml version="1.0" encoding="utf-8"?>
-<w:hdr xmlns:w="http://schemas.openxmlformats.org/wordprocessingml/2006/main" xmlns:m="http://schemas.openxmlformats.org/officeDocument/2006/math" xmlns:r="http://schemas.openxmlformats.org/officeDocument/2006/relationships" xmlns:wp="http://schemas.openxmlformats.org/drawingml/2006/wordprocessingDrawing" xmlns:a="http://schemas.openxmlformats.org/drawingml/2006/main" xmlns:ns6="http://schemas.openxmlformats.org/schemaLibrary/2006/main" xmlns:c="http://schemas.openxmlformats.org/drawingml/2006/chart" xmlns:ns8="http://schemas.openxmlformats.org/drawingml/2006/chartDrawing" xmlns:dgm="http://schemas.openxmlformats.org/drawingml/2006/diagram" xmlns:pic="http://schemas.openxmlformats.org/drawingml/2006/picture" xmlns:ns11="http://schemas.openxmlformats.org/drawingml/2006/spreadsheetDrawing" xmlns:dsp="http://schemas.microsoft.com/office/drawing/2008/diagram" xmlns:ns13="urn:schemas-microsoft-com:office:excel" xmlns:o="urn:schemas-microsoft-com:office:office" xmlns:v="urn:schemas-microsoft-com:vml" xmlns:w10="urn:schemas-microsoft-com:office:word" xmlns:ns17="urn:schemas-microsoft-com:office:powerpoint" xmlns:odx="http://opendope.org/xpaths" xmlns:odc="http://opendope.org/conditions" xmlns:odq="http://opendope.org/questions" xmlns:odi="http://opendope.org/components" xmlns:odgm="http://opendope.org/SmartArt/DataHierarchy" xmlns:ns24="http://schemas.openxmlformats.org/officeDocument/2006/bibliography" xmlns:ns25="http://schemas.openxmlformats.org/drawingml/2006/compatibility" xmlns:ns26="http://schemas.openxmlformats.org/drawingml/2006/lockedCanvas">
+<w:hdr xmlns:w="http://schemas.openxmlformats.org/wordprocessingml/2006/main" xmlns:r="http://schemas.openxmlformats.org/officeDocument/2006/relationships" xmlns:m="http://schemas.openxmlformats.org/officeDocument/2006/math" xmlns:ns4="http://schemas.openxmlformats.org/schemaLibrary/2006/main" xmlns:wp="http://schemas.openxmlformats.org/drawingml/2006/wordprocessingDrawing" xmlns:a="http://schemas.openxmlformats.org/drawingml/2006/main" xmlns:c="http://schemas.openxmlformats.org/drawingml/2006/chart" xmlns:ns8="http://schemas.openxmlformats.org/drawingml/2006/chartDrawing" xmlns:dgm="http://schemas.openxmlformats.org/drawingml/2006/diagram" xmlns:pic="http://schemas.openxmlformats.org/drawingml/2006/picture" xmlns:ns11="http://schemas.openxmlformats.org/drawingml/2006/spreadsheetDrawing" xmlns:dsp="http://schemas.microsoft.com/office/drawing/2008/diagram" xmlns:ns13="urn:schemas-microsoft-com:office:excel" xmlns:o="urn:schemas-microsoft-com:office:office" xmlns:v="urn:schemas-microsoft-com:vml" xmlns:w10="urn:schemas-microsoft-com:office:word" xmlns:ns17="urn:schemas-microsoft-com:office:powerpoint" xmlns:odx="http://opendope.org/xpaths" xmlns:odc="http://opendope.org/conditions" xmlns:odq="http://opendope.org/questions" xmlns:odi="http://opendope.org/components" xmlns:odgm="http://opendope.org/SmartArt/DataHierarchy" xmlns:ns24="http://schemas.openxmlformats.org/officeDocument/2006/bibliography" xmlns:ns25="http://schemas.openxmlformats.org/drawingml/2006/compatibility" xmlns:ns26="http://schemas.openxmlformats.org/drawingml/2006/lockedCanvas">
   <w:p>
     <w:pPr>
       <w:pStyle w:val="a7"/>
@@ -37919,7 +37919,7 @@
 </file>
 
 <file path=word/header2.xml><?xml version="1.0" encoding="utf-8"?>
-<w:hdr xmlns:w="http://schemas.openxmlformats.org/wordprocessingml/2006/main" xmlns:m="http://schemas.openxmlformats.org/officeDocument/2006/math" xmlns:r="http://schemas.openxmlformats.org/officeDocument/2006/relationships" xmlns:wp="http://schemas.openxmlformats.org/drawingml/2006/wordprocessingDrawing" xmlns:a="http://schemas.openxmlformats.org/drawingml/2006/main" xmlns:ns6="http://schemas.openxmlformats.org/schemaLibrary/2006/main" xmlns:c="http://schemas.openxmlformats.org/drawingml/2006/chart" xmlns:ns8="http://schemas.openxmlformats.org/drawingml/2006/chartDrawing" xmlns:dgm="http://schemas.openxmlformats.org/drawingml/2006/diagram" xmlns:pic="http://schemas.openxmlformats.org/drawingml/2006/picture" xmlns:ns11="http://schemas.openxmlformats.org/drawingml/2006/spreadsheetDrawing" xmlns:dsp="http://schemas.microsoft.com/office/drawing/2008/diagram" xmlns:ns13="urn:schemas-microsoft-com:office:excel" xmlns:o="urn:schemas-microsoft-com:office:office" xmlns:v="urn:schemas-microsoft-com:vml" xmlns:w10="urn:schemas-microsoft-com:office:word" xmlns:ns17="urn:schemas-microsoft-com:office:powerpoint" xmlns:odx="http://opendope.org/xpaths" xmlns:odc="http://opendope.org/conditions" xmlns:odq="http://opendope.org/questions" xmlns:odi="http://opendope.org/components" xmlns:odgm="http://opendope.org/SmartArt/DataHierarchy" xmlns:ns24="http://schemas.openxmlformats.org/officeDocument/2006/bibliography" xmlns:ns25="http://schemas.openxmlformats.org/drawingml/2006/compatibility" xmlns:ns26="http://schemas.openxmlformats.org/drawingml/2006/lockedCanvas">
+<w:hdr xmlns:w="http://schemas.openxmlformats.org/wordprocessingml/2006/main" xmlns:r="http://schemas.openxmlformats.org/officeDocument/2006/relationships" xmlns:m="http://schemas.openxmlformats.org/officeDocument/2006/math" xmlns:ns4="http://schemas.openxmlformats.org/schemaLibrary/2006/main" xmlns:wp="http://schemas.openxmlformats.org/drawingml/2006/wordprocessingDrawing" xmlns:a="http://schemas.openxmlformats.org/drawingml/2006/main" xmlns:c="http://schemas.openxmlformats.org/drawingml/2006/chart" xmlns:ns8="http://schemas.openxmlformats.org/drawingml/2006/chartDrawing" xmlns:dgm="http://schemas.openxmlformats.org/drawingml/2006/diagram" xmlns:pic="http://schemas.openxmlformats.org/drawingml/2006/picture" xmlns:ns11="http://schemas.openxmlformats.org/drawingml/2006/spreadsheetDrawing" xmlns:dsp="http://schemas.microsoft.com/office/drawing/2008/diagram" xmlns:ns13="urn:schemas-microsoft-com:office:excel" xmlns:o="urn:schemas-microsoft-com:office:office" xmlns:v="urn:schemas-microsoft-com:vml" xmlns:w10="urn:schemas-microsoft-com:office:word" xmlns:ns17="urn:schemas-microsoft-com:office:powerpoint" xmlns:odx="http://opendope.org/xpaths" xmlns:odc="http://opendope.org/conditions" xmlns:odq="http://opendope.org/questions" xmlns:odi="http://opendope.org/components" xmlns:odgm="http://opendope.org/SmartArt/DataHierarchy" xmlns:ns24="http://schemas.openxmlformats.org/officeDocument/2006/bibliography" xmlns:ns25="http://schemas.openxmlformats.org/drawingml/2006/compatibility" xmlns:ns26="http://schemas.openxmlformats.org/drawingml/2006/lockedCanvas">
   <w:p>
     <w:pPr>
       <w:pStyle w:val="2"/>
@@ -38087,7 +38087,7 @@
 </file>
 
 <file path=word/header3.xml><?xml version="1.0" encoding="utf-8"?>
-<w:hdr xmlns:w="http://schemas.openxmlformats.org/wordprocessingml/2006/main" xmlns:m="http://schemas.openxmlformats.org/officeDocument/2006/math" xmlns:r="http://schemas.openxmlformats.org/officeDocument/2006/relationships" xmlns:wp="http://schemas.openxmlformats.org/drawingml/2006/wordprocessingDrawing" xmlns:a="http://schemas.openxmlformats.org/drawingml/2006/main" xmlns:ns6="http://schemas.openxmlformats.org/schemaLibrary/2006/main" xmlns:c="http://schemas.openxmlformats.org/drawingml/2006/chart" xmlns:ns8="http://schemas.openxmlformats.org/drawingml/2006/chartDrawing" xmlns:dgm="http://schemas.openxmlformats.org/drawingml/2006/diagram" xmlns:pic="http://schemas.openxmlformats.org/drawingml/2006/picture" xmlns:ns11="http://schemas.openxmlformats.org/drawingml/2006/spreadsheetDrawing" xmlns:dsp="http://schemas.microsoft.com/office/drawing/2008/diagram" xmlns:ns13="urn:schemas-microsoft-com:office:excel" xmlns:o="urn:schemas-microsoft-com:office:office" xmlns:v="urn:schemas-microsoft-com:vml" xmlns:w10="urn:schemas-microsoft-com:office:word" xmlns:ns17="urn:schemas-microsoft-com:office:powerpoint" xmlns:odx="http://opendope.org/xpaths" xmlns:odc="http://opendope.org/conditions" xmlns:odq="http://opendope.org/questions" xmlns:odi="http://opendope.org/components" xmlns:odgm="http://opendope.org/SmartArt/DataHierarchy" xmlns:ns24="http://schemas.openxmlformats.org/officeDocument/2006/bibliography" xmlns:ns25="http://schemas.openxmlformats.org/drawingml/2006/compatibility" xmlns:ns26="http://schemas.openxmlformats.org/drawingml/2006/lockedCanvas">
+<w:hdr xmlns:w="http://schemas.openxmlformats.org/wordprocessingml/2006/main" xmlns:r="http://schemas.openxmlformats.org/officeDocument/2006/relationships" xmlns:m="http://schemas.openxmlformats.org/officeDocument/2006/math" xmlns:ns4="http://schemas.openxmlformats.org/schemaLibrary/2006/main" xmlns:wp="http://schemas.openxmlformats.org/drawingml/2006/wordprocessingDrawing" xmlns:a="http://schemas.openxmlformats.org/drawingml/2006/main" xmlns:c="http://schemas.openxmlformats.org/drawingml/2006/chart" xmlns:ns8="http://schemas.openxmlformats.org/drawingml/2006/chartDrawing" xmlns:dgm="http://schemas.openxmlformats.org/drawingml/2006/diagram" xmlns:pic="http://schemas.openxmlformats.org/drawingml/2006/picture" xmlns:ns11="http://schemas.openxmlformats.org/drawingml/2006/spreadsheetDrawing" xmlns:dsp="http://schemas.microsoft.com/office/drawing/2008/diagram" xmlns:ns13="urn:schemas-microsoft-com:office:excel" xmlns:o="urn:schemas-microsoft-com:office:office" xmlns:v="urn:schemas-microsoft-com:vml" xmlns:w10="urn:schemas-microsoft-com:office:word" xmlns:ns17="urn:schemas-microsoft-com:office:powerpoint" xmlns:odx="http://opendope.org/xpaths" xmlns:odc="http://opendope.org/conditions" xmlns:odq="http://opendope.org/questions" xmlns:odi="http://opendope.org/components" xmlns:odgm="http://opendope.org/SmartArt/DataHierarchy" xmlns:ns24="http://schemas.openxmlformats.org/officeDocument/2006/bibliography" xmlns:ns25="http://schemas.openxmlformats.org/drawingml/2006/compatibility" xmlns:ns26="http://schemas.openxmlformats.org/drawingml/2006/lockedCanvas">
   <w:p>
     <w:pPr>
       <w:pStyle w:val="a7"/>
@@ -38100,7 +38100,7 @@
 </file>
 
 <file path=word/styles.xml><?xml version="1.0" encoding="utf-8"?>
-<w:styles xmlns:w="http://schemas.openxmlformats.org/wordprocessingml/2006/main" xmlns:m="http://schemas.openxmlformats.org/officeDocument/2006/math" xmlns:r="http://schemas.openxmlformats.org/officeDocument/2006/relationships" xmlns:wp="http://schemas.openxmlformats.org/drawingml/2006/wordprocessingDrawing" xmlns:a="http://schemas.openxmlformats.org/drawingml/2006/main" xmlns:ns6="http://schemas.openxmlformats.org/schemaLibrary/2006/main" xmlns:c="http://schemas.openxmlformats.org/drawingml/2006/chart" xmlns:ns8="http://schemas.openxmlformats.org/drawingml/2006/chartDrawing" xmlns:dgm="http://schemas.openxmlformats.org/drawingml/2006/diagram" xmlns:pic="http://schemas.openxmlformats.org/drawingml/2006/picture" xmlns:ns11="http://schemas.openxmlformats.org/drawingml/2006/spreadsheetDrawing" xmlns:dsp="http://schemas.microsoft.com/office/drawing/2008/diagram" xmlns:ns13="urn:schemas-microsoft-com:office:excel" xmlns:o="urn:schemas-microsoft-com:office:office" xmlns:v="urn:schemas-microsoft-com:vml" xmlns:w10="urn:schemas-microsoft-com:office:word" xmlns:ns17="urn:schemas-microsoft-com:office:powerpoint" xmlns:odx="http://opendope.org/xpaths" xmlns:odc="http://opendope.org/conditions" xmlns:odq="http://opendope.org/questions" xmlns:odi="http://opendope.org/components" xmlns:odgm="http://opendope.org/SmartArt/DataHierarchy" xmlns:ns24="http://schemas.openxmlformats.org/officeDocument/2006/bibliography" xmlns:ns25="http://schemas.openxmlformats.org/drawingml/2006/compatibility" xmlns:ns26="http://schemas.openxmlformats.org/drawingml/2006/lockedCanvas">
+<w:styles xmlns:w="http://schemas.openxmlformats.org/wordprocessingml/2006/main" xmlns:r="http://schemas.openxmlformats.org/officeDocument/2006/relationships" xmlns:m="http://schemas.openxmlformats.org/officeDocument/2006/math" xmlns:ns4="http://schemas.openxmlformats.org/schemaLibrary/2006/main" xmlns:wp="http://schemas.openxmlformats.org/drawingml/2006/wordprocessingDrawing" xmlns:a="http://schemas.openxmlformats.org/drawingml/2006/main" xmlns:c="http://schemas.openxmlformats.org/drawingml/2006/chart" xmlns:ns8="http://schemas.openxmlformats.org/drawingml/2006/chartDrawing" xmlns:dgm="http://schemas.openxmlformats.org/drawingml/2006/diagram" xmlns:pic="http://schemas.openxmlformats.org/drawingml/2006/picture" xmlns:ns11="http://schemas.openxmlformats.org/drawingml/2006/spreadsheetDrawing" xmlns:dsp="http://schemas.microsoft.com/office/drawing/2008/diagram" xmlns:ns13="urn:schemas-microsoft-com:office:excel" xmlns:o="urn:schemas-microsoft-com:office:office" xmlns:v="urn:schemas-microsoft-com:vml" xmlns:w10="urn:schemas-microsoft-com:office:word" xmlns:ns17="urn:schemas-microsoft-com:office:powerpoint" xmlns:odx="http://opendope.org/xpaths" xmlns:odc="http://opendope.org/conditions" xmlns:odq="http://opendope.org/questions" xmlns:odi="http://opendope.org/components" xmlns:odgm="http://opendope.org/SmartArt/DataHierarchy" xmlns:ns24="http://schemas.openxmlformats.org/officeDocument/2006/bibliography" xmlns:ns25="http://schemas.openxmlformats.org/drawingml/2006/compatibility" xmlns:ns26="http://schemas.openxmlformats.org/drawingml/2006/lockedCanvas">
   <w:docDefaults>
     <w:rPrDefault>
       <w:rPr>
@@ -38703,7 +38703,7 @@
 </file>
 
 <file path=word/theme/theme1.xml><?xml version="1.0" encoding="utf-8"?>
-<a:theme xmlns:w="http://schemas.openxmlformats.org/wordprocessingml/2006/main" xmlns:m="http://schemas.openxmlformats.org/officeDocument/2006/math" xmlns:r="http://schemas.openxmlformats.org/officeDocument/2006/relationships" xmlns:wp="http://schemas.openxmlformats.org/drawingml/2006/wordprocessingDrawing" xmlns:a="http://schemas.openxmlformats.org/drawingml/2006/main" xmlns:ns6="http://schemas.openxmlformats.org/schemaLibrary/2006/main" xmlns:c="http://schemas.openxmlformats.org/drawingml/2006/chart" xmlns:ns8="http://schemas.openxmlformats.org/drawingml/2006/chartDrawing" xmlns:dgm="http://schemas.openxmlformats.org/drawingml/2006/diagram" xmlns:pic="http://schemas.openxmlformats.org/drawingml/2006/picture" xmlns:ns11="http://schemas.openxmlformats.org/drawingml/2006/spreadsheetDrawing" xmlns:dsp="http://schemas.microsoft.com/office/drawing/2008/diagram" xmlns:ns13="urn:schemas-microsoft-com:office:excel" xmlns:o="urn:schemas-microsoft-com:office:office" xmlns:v="urn:schemas-microsoft-com:vml" xmlns:w10="urn:schemas-microsoft-com:office:word" xmlns:ns17="urn:schemas-microsoft-com:office:powerpoint" xmlns:odx="http://opendope.org/xpaths" xmlns:odc="http://opendope.org/conditions" xmlns:odq="http://opendope.org/questions" xmlns:odi="http://opendope.org/components" xmlns:odgm="http://opendope.org/SmartArt/DataHierarchy" xmlns:ns24="http://schemas.openxmlformats.org/officeDocument/2006/bibliography" xmlns:ns25="http://schemas.openxmlformats.org/drawingml/2006/compatibility" xmlns:ns26="http://schemas.openxmlformats.org/drawingml/2006/lockedCanvas" name="Office Theme">
+<a:theme xmlns:w="http://schemas.openxmlformats.org/wordprocessingml/2006/main" xmlns:r="http://schemas.openxmlformats.org/officeDocument/2006/relationships" xmlns:m="http://schemas.openxmlformats.org/officeDocument/2006/math" xmlns:ns4="http://schemas.openxmlformats.org/schemaLibrary/2006/main" xmlns:wp="http://schemas.openxmlformats.org/drawingml/2006/wordprocessingDrawing" xmlns:a="http://schemas.openxmlformats.org/drawingml/2006/main" xmlns:c="http://schemas.openxmlformats.org/drawingml/2006/chart" xmlns:ns8="http://schemas.openxmlformats.org/drawingml/2006/chartDrawing" xmlns:dgm="http://schemas.openxmlformats.org/drawingml/2006/diagram" xmlns:pic="http://schemas.openxmlformats.org/drawingml/2006/picture" xmlns:ns11="http://schemas.openxmlformats.org/drawingml/2006/spreadsheetDrawing" xmlns:dsp="http://schemas.microsoft.com/office/drawing/2008/diagram" xmlns:ns13="urn:schemas-microsoft-com:office:excel" xmlns:o="urn:schemas-microsoft-com:office:office" xmlns:v="urn:schemas-microsoft-com:vml" xmlns:w10="urn:schemas-microsoft-com:office:word" xmlns:ns17="urn:schemas-microsoft-com:office:powerpoint" xmlns:odx="http://opendope.org/xpaths" xmlns:odc="http://opendope.org/conditions" xmlns:odq="http://opendope.org/questions" xmlns:odi="http://opendope.org/components" xmlns:odgm="http://opendope.org/SmartArt/DataHierarchy" xmlns:ns24="http://schemas.openxmlformats.org/officeDocument/2006/bibliography" xmlns:ns25="http://schemas.openxmlformats.org/drawingml/2006/compatibility" xmlns:ns26="http://schemas.openxmlformats.org/drawingml/2006/lockedCanvas" name="Office Theme">
   <a:themeElements>
     <a:clrScheme name="Office">
       <a:dk1>

</xml_diff>

<commit_message>
corect reference date time
</commit_message>
<xml_diff>
--- a/temp12.docx
+++ b/temp12.docx
@@ -1,6 +1,6 @@
 
 <file path=word/document.xml><?xml version="1.0" encoding="utf-8"?>
-<w:document xmlns:w="http://schemas.openxmlformats.org/wordprocessingml/2006/main" xmlns:r="http://schemas.openxmlformats.org/officeDocument/2006/relationships" xmlns:m="http://schemas.openxmlformats.org/officeDocument/2006/math" xmlns:wp="http://schemas.openxmlformats.org/drawingml/2006/wordprocessingDrawing" xmlns:a="http://schemas.openxmlformats.org/drawingml/2006/main" xmlns:ns6="http://schemas.openxmlformats.org/schemaLibrary/2006/main" xmlns:c="http://schemas.openxmlformats.org/drawingml/2006/chart" xmlns:ns8="http://schemas.openxmlformats.org/drawingml/2006/chartDrawing" xmlns:dgm="http://schemas.openxmlformats.org/drawingml/2006/diagram" xmlns:pic="http://schemas.openxmlformats.org/drawingml/2006/picture" xmlns:ns11="http://schemas.openxmlformats.org/drawingml/2006/spreadsheetDrawing" xmlns:dsp="http://schemas.microsoft.com/office/drawing/2008/diagram" xmlns:ns13="urn:schemas-microsoft-com:office:excel" xmlns:o="urn:schemas-microsoft-com:office:office" xmlns:v="urn:schemas-microsoft-com:vml" xmlns:w10="urn:schemas-microsoft-com:office:word" xmlns:ns17="urn:schemas-microsoft-com:office:powerpoint" xmlns:odx="http://opendope.org/xpaths" xmlns:odc="http://opendope.org/conditions" xmlns:odq="http://opendope.org/questions" xmlns:odi="http://opendope.org/components" xmlns:odgm="http://opendope.org/SmartArt/DataHierarchy" xmlns:ns24="http://schemas.openxmlformats.org/officeDocument/2006/bibliography" xmlns:ns25="http://schemas.openxmlformats.org/drawingml/2006/compatibility" xmlns:ns26="http://schemas.openxmlformats.org/drawingml/2006/lockedCanvas">
+<w:document xmlns:w="http://schemas.openxmlformats.org/wordprocessingml/2006/main" xmlns:m="http://schemas.openxmlformats.org/officeDocument/2006/math" xmlns:r="http://schemas.openxmlformats.org/officeDocument/2006/relationships" xmlns:wp="http://schemas.openxmlformats.org/drawingml/2006/wordprocessingDrawing" xmlns:a="http://schemas.openxmlformats.org/drawingml/2006/main" xmlns:ns6="http://schemas.openxmlformats.org/schemaLibrary/2006/main" xmlns:c="http://schemas.openxmlformats.org/drawingml/2006/chart" xmlns:ns8="http://schemas.openxmlformats.org/drawingml/2006/chartDrawing" xmlns:dgm="http://schemas.openxmlformats.org/drawingml/2006/diagram" xmlns:pic="http://schemas.openxmlformats.org/drawingml/2006/picture" xmlns:ns11="http://schemas.openxmlformats.org/drawingml/2006/spreadsheetDrawing" xmlns:dsp="http://schemas.microsoft.com/office/drawing/2008/diagram" xmlns:ns13="urn:schemas-microsoft-com:office:excel" xmlns:o="urn:schemas-microsoft-com:office:office" xmlns:v="urn:schemas-microsoft-com:vml" xmlns:w10="urn:schemas-microsoft-com:office:word" xmlns:ns17="urn:schemas-microsoft-com:office:powerpoint" xmlns:odx="http://opendope.org/xpaths" xmlns:odc="http://opendope.org/conditions" xmlns:odq="http://opendope.org/questions" xmlns:odi="http://opendope.org/components" xmlns:odgm="http://opendope.org/SmartArt/DataHierarchy" xmlns:ns24="http://schemas.openxmlformats.org/officeDocument/2006/bibliography" xmlns:ns25="http://schemas.openxmlformats.org/drawingml/2006/compatibility" xmlns:ns26="http://schemas.openxmlformats.org/drawingml/2006/lockedCanvas">
   <w:body>
     <w:p>
       <w:pPr>
@@ -1690,7 +1690,7 @@
                 <w:szCs w:val="22"/>
                 <w:lang w:val="en-US"/>
               </w:rPr>
-              <w:t>Гама радионуклиди</w:t>
+              <w:t>Ãàìà ðàäèîíóêëèäè</w:t>
             </w:r>
           </w:p>
         </w:tc>
@@ -10900,7 +10900,7 @@
                 <w:szCs w:val="22"/>
                 <w:lang w:val="en-US"/>
               </w:rPr>
-              <w:t>Гама радионуклиди</w:t>
+              <w:t>Ãàìà ðàäèîíóêëèäè</w:t>
             </w:r>
           </w:p>
         </w:tc>
@@ -19929,7 +19929,7 @@
 </file>
 
 <file path=word/endnotes.xml><?xml version="1.0" encoding="utf-8"?>
-<w:endnotes xmlns:w="http://schemas.openxmlformats.org/wordprocessingml/2006/main" xmlns:r="http://schemas.openxmlformats.org/officeDocument/2006/relationships" xmlns:m="http://schemas.openxmlformats.org/officeDocument/2006/math" xmlns:wp="http://schemas.openxmlformats.org/drawingml/2006/wordprocessingDrawing" xmlns:a="http://schemas.openxmlformats.org/drawingml/2006/main" xmlns:ns6="http://schemas.openxmlformats.org/schemaLibrary/2006/main" xmlns:c="http://schemas.openxmlformats.org/drawingml/2006/chart" xmlns:ns8="http://schemas.openxmlformats.org/drawingml/2006/chartDrawing" xmlns:dgm="http://schemas.openxmlformats.org/drawingml/2006/diagram" xmlns:pic="http://schemas.openxmlformats.org/drawingml/2006/picture" xmlns:ns11="http://schemas.openxmlformats.org/drawingml/2006/spreadsheetDrawing" xmlns:dsp="http://schemas.microsoft.com/office/drawing/2008/diagram" xmlns:ns13="urn:schemas-microsoft-com:office:excel" xmlns:o="urn:schemas-microsoft-com:office:office" xmlns:v="urn:schemas-microsoft-com:vml" xmlns:w10="urn:schemas-microsoft-com:office:word" xmlns:ns17="urn:schemas-microsoft-com:office:powerpoint" xmlns:odx="http://opendope.org/xpaths" xmlns:odc="http://opendope.org/conditions" xmlns:odq="http://opendope.org/questions" xmlns:odi="http://opendope.org/components" xmlns:odgm="http://opendope.org/SmartArt/DataHierarchy" xmlns:ns24="http://schemas.openxmlformats.org/officeDocument/2006/bibliography" xmlns:ns25="http://schemas.openxmlformats.org/drawingml/2006/compatibility" xmlns:ns26="http://schemas.openxmlformats.org/drawingml/2006/lockedCanvas">
+<w:endnotes xmlns:w="http://schemas.openxmlformats.org/wordprocessingml/2006/main" xmlns:m="http://schemas.openxmlformats.org/officeDocument/2006/math" xmlns:r="http://schemas.openxmlformats.org/officeDocument/2006/relationships" xmlns:wp="http://schemas.openxmlformats.org/drawingml/2006/wordprocessingDrawing" xmlns:a="http://schemas.openxmlformats.org/drawingml/2006/main" xmlns:ns6="http://schemas.openxmlformats.org/schemaLibrary/2006/main" xmlns:c="http://schemas.openxmlformats.org/drawingml/2006/chart" xmlns:ns8="http://schemas.openxmlformats.org/drawingml/2006/chartDrawing" xmlns:dgm="http://schemas.openxmlformats.org/drawingml/2006/diagram" xmlns:pic="http://schemas.openxmlformats.org/drawingml/2006/picture" xmlns:ns11="http://schemas.openxmlformats.org/drawingml/2006/spreadsheetDrawing" xmlns:dsp="http://schemas.microsoft.com/office/drawing/2008/diagram" xmlns:ns13="urn:schemas-microsoft-com:office:excel" xmlns:o="urn:schemas-microsoft-com:office:office" xmlns:v="urn:schemas-microsoft-com:vml" xmlns:w10="urn:schemas-microsoft-com:office:word" xmlns:ns17="urn:schemas-microsoft-com:office:powerpoint" xmlns:odx="http://opendope.org/xpaths" xmlns:odc="http://opendope.org/conditions" xmlns:odq="http://opendope.org/questions" xmlns:odi="http://opendope.org/components" xmlns:odgm="http://opendope.org/SmartArt/DataHierarchy" xmlns:ns24="http://schemas.openxmlformats.org/officeDocument/2006/bibliography" xmlns:ns25="http://schemas.openxmlformats.org/drawingml/2006/compatibility" xmlns:ns26="http://schemas.openxmlformats.org/drawingml/2006/lockedCanvas">
   <w:endnote w:type="separator" w:id="-1">
     <w:p>
       <w:r>
@@ -19948,7 +19948,7 @@
 </file>
 
 <file path=word/footer1.xml><?xml version="1.0" encoding="utf-8"?>
-<w:ftr xmlns:w="http://schemas.openxmlformats.org/wordprocessingml/2006/main" xmlns:r="http://schemas.openxmlformats.org/officeDocument/2006/relationships" xmlns:m="http://schemas.openxmlformats.org/officeDocument/2006/math" xmlns:wp="http://schemas.openxmlformats.org/drawingml/2006/wordprocessingDrawing" xmlns:a="http://schemas.openxmlformats.org/drawingml/2006/main" xmlns:ns6="http://schemas.openxmlformats.org/schemaLibrary/2006/main" xmlns:c="http://schemas.openxmlformats.org/drawingml/2006/chart" xmlns:ns8="http://schemas.openxmlformats.org/drawingml/2006/chartDrawing" xmlns:dgm="http://schemas.openxmlformats.org/drawingml/2006/diagram" xmlns:pic="http://schemas.openxmlformats.org/drawingml/2006/picture" xmlns:ns11="http://schemas.openxmlformats.org/drawingml/2006/spreadsheetDrawing" xmlns:dsp="http://schemas.microsoft.com/office/drawing/2008/diagram" xmlns:ns13="urn:schemas-microsoft-com:office:excel" xmlns:o="urn:schemas-microsoft-com:office:office" xmlns:v="urn:schemas-microsoft-com:vml" xmlns:w10="urn:schemas-microsoft-com:office:word" xmlns:ns17="urn:schemas-microsoft-com:office:powerpoint" xmlns:odx="http://opendope.org/xpaths" xmlns:odc="http://opendope.org/conditions" xmlns:odq="http://opendope.org/questions" xmlns:odi="http://opendope.org/components" xmlns:odgm="http://opendope.org/SmartArt/DataHierarchy" xmlns:ns24="http://schemas.openxmlformats.org/officeDocument/2006/bibliography" xmlns:ns25="http://schemas.openxmlformats.org/drawingml/2006/compatibility" xmlns:ns26="http://schemas.openxmlformats.org/drawingml/2006/lockedCanvas">
+<w:ftr xmlns:w="http://schemas.openxmlformats.org/wordprocessingml/2006/main" xmlns:m="http://schemas.openxmlformats.org/officeDocument/2006/math" xmlns:r="http://schemas.openxmlformats.org/officeDocument/2006/relationships" xmlns:wp="http://schemas.openxmlformats.org/drawingml/2006/wordprocessingDrawing" xmlns:a="http://schemas.openxmlformats.org/drawingml/2006/main" xmlns:ns6="http://schemas.openxmlformats.org/schemaLibrary/2006/main" xmlns:c="http://schemas.openxmlformats.org/drawingml/2006/chart" xmlns:ns8="http://schemas.openxmlformats.org/drawingml/2006/chartDrawing" xmlns:dgm="http://schemas.openxmlformats.org/drawingml/2006/diagram" xmlns:pic="http://schemas.openxmlformats.org/drawingml/2006/picture" xmlns:ns11="http://schemas.openxmlformats.org/drawingml/2006/spreadsheetDrawing" xmlns:dsp="http://schemas.microsoft.com/office/drawing/2008/diagram" xmlns:ns13="urn:schemas-microsoft-com:office:excel" xmlns:o="urn:schemas-microsoft-com:office:office" xmlns:v="urn:schemas-microsoft-com:vml" xmlns:w10="urn:schemas-microsoft-com:office:word" xmlns:ns17="urn:schemas-microsoft-com:office:powerpoint" xmlns:odx="http://opendope.org/xpaths" xmlns:odc="http://opendope.org/conditions" xmlns:odq="http://opendope.org/questions" xmlns:odi="http://opendope.org/components" xmlns:odgm="http://opendope.org/SmartArt/DataHierarchy" xmlns:ns24="http://schemas.openxmlformats.org/officeDocument/2006/bibliography" xmlns:ns25="http://schemas.openxmlformats.org/drawingml/2006/compatibility" xmlns:ns26="http://schemas.openxmlformats.org/drawingml/2006/lockedCanvas">
   <w:p>
     <w:pPr>
       <w:pStyle w:val="a9"/>
@@ -19969,7 +19969,7 @@
 </file>
 
 <file path=word/footer2.xml><?xml version="1.0" encoding="utf-8"?>
-<w:ftr xmlns:w="http://schemas.openxmlformats.org/wordprocessingml/2006/main" xmlns:r="http://schemas.openxmlformats.org/officeDocument/2006/relationships" xmlns:m="http://schemas.openxmlformats.org/officeDocument/2006/math" xmlns:wp="http://schemas.openxmlformats.org/drawingml/2006/wordprocessingDrawing" xmlns:a="http://schemas.openxmlformats.org/drawingml/2006/main" xmlns:ns6="http://schemas.openxmlformats.org/schemaLibrary/2006/main" xmlns:c="http://schemas.openxmlformats.org/drawingml/2006/chart" xmlns:ns8="http://schemas.openxmlformats.org/drawingml/2006/chartDrawing" xmlns:dgm="http://schemas.openxmlformats.org/drawingml/2006/diagram" xmlns:pic="http://schemas.openxmlformats.org/drawingml/2006/picture" xmlns:ns11="http://schemas.openxmlformats.org/drawingml/2006/spreadsheetDrawing" xmlns:dsp="http://schemas.microsoft.com/office/drawing/2008/diagram" xmlns:ns13="urn:schemas-microsoft-com:office:excel" xmlns:o="urn:schemas-microsoft-com:office:office" xmlns:v="urn:schemas-microsoft-com:vml" xmlns:w10="urn:schemas-microsoft-com:office:word" xmlns:ns17="urn:schemas-microsoft-com:office:powerpoint" xmlns:odx="http://opendope.org/xpaths" xmlns:odc="http://opendope.org/conditions" xmlns:odq="http://opendope.org/questions" xmlns:odi="http://opendope.org/components" xmlns:odgm="http://opendope.org/SmartArt/DataHierarchy" xmlns:ns24="http://schemas.openxmlformats.org/officeDocument/2006/bibliography" xmlns:ns25="http://schemas.openxmlformats.org/drawingml/2006/compatibility" xmlns:ns26="http://schemas.openxmlformats.org/drawingml/2006/lockedCanvas">
+<w:ftr xmlns:w="http://schemas.openxmlformats.org/wordprocessingml/2006/main" xmlns:m="http://schemas.openxmlformats.org/officeDocument/2006/math" xmlns:r="http://schemas.openxmlformats.org/officeDocument/2006/relationships" xmlns:wp="http://schemas.openxmlformats.org/drawingml/2006/wordprocessingDrawing" xmlns:a="http://schemas.openxmlformats.org/drawingml/2006/main" xmlns:ns6="http://schemas.openxmlformats.org/schemaLibrary/2006/main" xmlns:c="http://schemas.openxmlformats.org/drawingml/2006/chart" xmlns:ns8="http://schemas.openxmlformats.org/drawingml/2006/chartDrawing" xmlns:dgm="http://schemas.openxmlformats.org/drawingml/2006/diagram" xmlns:pic="http://schemas.openxmlformats.org/drawingml/2006/picture" xmlns:ns11="http://schemas.openxmlformats.org/drawingml/2006/spreadsheetDrawing" xmlns:dsp="http://schemas.microsoft.com/office/drawing/2008/diagram" xmlns:ns13="urn:schemas-microsoft-com:office:excel" xmlns:o="urn:schemas-microsoft-com:office:office" xmlns:v="urn:schemas-microsoft-com:vml" xmlns:w10="urn:schemas-microsoft-com:office:word" xmlns:ns17="urn:schemas-microsoft-com:office:powerpoint" xmlns:odx="http://opendope.org/xpaths" xmlns:odc="http://opendope.org/conditions" xmlns:odq="http://opendope.org/questions" xmlns:odi="http://opendope.org/components" xmlns:odgm="http://opendope.org/SmartArt/DataHierarchy" xmlns:ns24="http://schemas.openxmlformats.org/officeDocument/2006/bibliography" xmlns:ns25="http://schemas.openxmlformats.org/drawingml/2006/compatibility" xmlns:ns26="http://schemas.openxmlformats.org/drawingml/2006/lockedCanvas">
   <w:p>
     <w:pPr>
       <w:jc w:val="right"/>
@@ -20095,7 +20095,7 @@
 </file>
 
 <file path=word/footer3.xml><?xml version="1.0" encoding="utf-8"?>
-<w:ftr xmlns:w="http://schemas.openxmlformats.org/wordprocessingml/2006/main" xmlns:r="http://schemas.openxmlformats.org/officeDocument/2006/relationships" xmlns:m="http://schemas.openxmlformats.org/officeDocument/2006/math" xmlns:wp="http://schemas.openxmlformats.org/drawingml/2006/wordprocessingDrawing" xmlns:a="http://schemas.openxmlformats.org/drawingml/2006/main" xmlns:ns6="http://schemas.openxmlformats.org/schemaLibrary/2006/main" xmlns:c="http://schemas.openxmlformats.org/drawingml/2006/chart" xmlns:ns8="http://schemas.openxmlformats.org/drawingml/2006/chartDrawing" xmlns:dgm="http://schemas.openxmlformats.org/drawingml/2006/diagram" xmlns:pic="http://schemas.openxmlformats.org/drawingml/2006/picture" xmlns:ns11="http://schemas.openxmlformats.org/drawingml/2006/spreadsheetDrawing" xmlns:dsp="http://schemas.microsoft.com/office/drawing/2008/diagram" xmlns:ns13="urn:schemas-microsoft-com:office:excel" xmlns:o="urn:schemas-microsoft-com:office:office" xmlns:v="urn:schemas-microsoft-com:vml" xmlns:w10="urn:schemas-microsoft-com:office:word" xmlns:ns17="urn:schemas-microsoft-com:office:powerpoint" xmlns:odx="http://opendope.org/xpaths" xmlns:odc="http://opendope.org/conditions" xmlns:odq="http://opendope.org/questions" xmlns:odi="http://opendope.org/components" xmlns:odgm="http://opendope.org/SmartArt/DataHierarchy" xmlns:ns24="http://schemas.openxmlformats.org/officeDocument/2006/bibliography" xmlns:ns25="http://schemas.openxmlformats.org/drawingml/2006/compatibility" xmlns:ns26="http://schemas.openxmlformats.org/drawingml/2006/lockedCanvas">
+<w:ftr xmlns:w="http://schemas.openxmlformats.org/wordprocessingml/2006/main" xmlns:m="http://schemas.openxmlformats.org/officeDocument/2006/math" xmlns:r="http://schemas.openxmlformats.org/officeDocument/2006/relationships" xmlns:wp="http://schemas.openxmlformats.org/drawingml/2006/wordprocessingDrawing" xmlns:a="http://schemas.openxmlformats.org/drawingml/2006/main" xmlns:ns6="http://schemas.openxmlformats.org/schemaLibrary/2006/main" xmlns:c="http://schemas.openxmlformats.org/drawingml/2006/chart" xmlns:ns8="http://schemas.openxmlformats.org/drawingml/2006/chartDrawing" xmlns:dgm="http://schemas.openxmlformats.org/drawingml/2006/diagram" xmlns:pic="http://schemas.openxmlformats.org/drawingml/2006/picture" xmlns:ns11="http://schemas.openxmlformats.org/drawingml/2006/spreadsheetDrawing" xmlns:dsp="http://schemas.microsoft.com/office/drawing/2008/diagram" xmlns:ns13="urn:schemas-microsoft-com:office:excel" xmlns:o="urn:schemas-microsoft-com:office:office" xmlns:v="urn:schemas-microsoft-com:vml" xmlns:w10="urn:schemas-microsoft-com:office:word" xmlns:ns17="urn:schemas-microsoft-com:office:powerpoint" xmlns:odx="http://opendope.org/xpaths" xmlns:odc="http://opendope.org/conditions" xmlns:odq="http://opendope.org/questions" xmlns:odi="http://opendope.org/components" xmlns:odgm="http://opendope.org/SmartArt/DataHierarchy" xmlns:ns24="http://schemas.openxmlformats.org/officeDocument/2006/bibliography" xmlns:ns25="http://schemas.openxmlformats.org/drawingml/2006/compatibility" xmlns:ns26="http://schemas.openxmlformats.org/drawingml/2006/lockedCanvas">
   <w:p>
     <w:pPr>
       <w:jc w:val="right"/>
@@ -20221,7 +20221,7 @@
 </file>
 
 <file path=word/footnotes.xml><?xml version="1.0" encoding="utf-8"?>
-<w:footnotes xmlns:w="http://schemas.openxmlformats.org/wordprocessingml/2006/main" xmlns:r="http://schemas.openxmlformats.org/officeDocument/2006/relationships" xmlns:m="http://schemas.openxmlformats.org/officeDocument/2006/math" xmlns:wp="http://schemas.openxmlformats.org/drawingml/2006/wordprocessingDrawing" xmlns:a="http://schemas.openxmlformats.org/drawingml/2006/main" xmlns:ns6="http://schemas.openxmlformats.org/schemaLibrary/2006/main" xmlns:c="http://schemas.openxmlformats.org/drawingml/2006/chart" xmlns:ns8="http://schemas.openxmlformats.org/drawingml/2006/chartDrawing" xmlns:dgm="http://schemas.openxmlformats.org/drawingml/2006/diagram" xmlns:pic="http://schemas.openxmlformats.org/drawingml/2006/picture" xmlns:ns11="http://schemas.openxmlformats.org/drawingml/2006/spreadsheetDrawing" xmlns:dsp="http://schemas.microsoft.com/office/drawing/2008/diagram" xmlns:ns13="urn:schemas-microsoft-com:office:excel" xmlns:o="urn:schemas-microsoft-com:office:office" xmlns:v="urn:schemas-microsoft-com:vml" xmlns:w10="urn:schemas-microsoft-com:office:word" xmlns:ns17="urn:schemas-microsoft-com:office:powerpoint" xmlns:odx="http://opendope.org/xpaths" xmlns:odc="http://opendope.org/conditions" xmlns:odq="http://opendope.org/questions" xmlns:odi="http://opendope.org/components" xmlns:odgm="http://opendope.org/SmartArt/DataHierarchy" xmlns:ns24="http://schemas.openxmlformats.org/officeDocument/2006/bibliography" xmlns:ns25="http://schemas.openxmlformats.org/drawingml/2006/compatibility" xmlns:ns26="http://schemas.openxmlformats.org/drawingml/2006/lockedCanvas">
+<w:footnotes xmlns:w="http://schemas.openxmlformats.org/wordprocessingml/2006/main" xmlns:m="http://schemas.openxmlformats.org/officeDocument/2006/math" xmlns:r="http://schemas.openxmlformats.org/officeDocument/2006/relationships" xmlns:wp="http://schemas.openxmlformats.org/drawingml/2006/wordprocessingDrawing" xmlns:a="http://schemas.openxmlformats.org/drawingml/2006/main" xmlns:ns6="http://schemas.openxmlformats.org/schemaLibrary/2006/main" xmlns:c="http://schemas.openxmlformats.org/drawingml/2006/chart" xmlns:ns8="http://schemas.openxmlformats.org/drawingml/2006/chartDrawing" xmlns:dgm="http://schemas.openxmlformats.org/drawingml/2006/diagram" xmlns:pic="http://schemas.openxmlformats.org/drawingml/2006/picture" xmlns:ns11="http://schemas.openxmlformats.org/drawingml/2006/spreadsheetDrawing" xmlns:dsp="http://schemas.microsoft.com/office/drawing/2008/diagram" xmlns:ns13="urn:schemas-microsoft-com:office:excel" xmlns:o="urn:schemas-microsoft-com:office:office" xmlns:v="urn:schemas-microsoft-com:vml" xmlns:w10="urn:schemas-microsoft-com:office:word" xmlns:ns17="urn:schemas-microsoft-com:office:powerpoint" xmlns:odx="http://opendope.org/xpaths" xmlns:odc="http://opendope.org/conditions" xmlns:odq="http://opendope.org/questions" xmlns:odi="http://opendope.org/components" xmlns:odgm="http://opendope.org/SmartArt/DataHierarchy" xmlns:ns24="http://schemas.openxmlformats.org/officeDocument/2006/bibliography" xmlns:ns25="http://schemas.openxmlformats.org/drawingml/2006/compatibility" xmlns:ns26="http://schemas.openxmlformats.org/drawingml/2006/lockedCanvas">
   <w:footnote w:type="separator" w:id="-1">
     <w:p>
       <w:r>
@@ -20240,7 +20240,7 @@
 </file>
 
 <file path=word/header1.xml><?xml version="1.0" encoding="utf-8"?>
-<w:hdr xmlns:w="http://schemas.openxmlformats.org/wordprocessingml/2006/main" xmlns:r="http://schemas.openxmlformats.org/officeDocument/2006/relationships" xmlns:m="http://schemas.openxmlformats.org/officeDocument/2006/math" xmlns:wp="http://schemas.openxmlformats.org/drawingml/2006/wordprocessingDrawing" xmlns:a="http://schemas.openxmlformats.org/drawingml/2006/main" xmlns:ns6="http://schemas.openxmlformats.org/schemaLibrary/2006/main" xmlns:c="http://schemas.openxmlformats.org/drawingml/2006/chart" xmlns:ns8="http://schemas.openxmlformats.org/drawingml/2006/chartDrawing" xmlns:dgm="http://schemas.openxmlformats.org/drawingml/2006/diagram" xmlns:pic="http://schemas.openxmlformats.org/drawingml/2006/picture" xmlns:ns11="http://schemas.openxmlformats.org/drawingml/2006/spreadsheetDrawing" xmlns:dsp="http://schemas.microsoft.com/office/drawing/2008/diagram" xmlns:ns13="urn:schemas-microsoft-com:office:excel" xmlns:o="urn:schemas-microsoft-com:office:office" xmlns:v="urn:schemas-microsoft-com:vml" xmlns:w10="urn:schemas-microsoft-com:office:word" xmlns:ns17="urn:schemas-microsoft-com:office:powerpoint" xmlns:odx="http://opendope.org/xpaths" xmlns:odc="http://opendope.org/conditions" xmlns:odq="http://opendope.org/questions" xmlns:odi="http://opendope.org/components" xmlns:odgm="http://opendope.org/SmartArt/DataHierarchy" xmlns:ns24="http://schemas.openxmlformats.org/officeDocument/2006/bibliography" xmlns:ns25="http://schemas.openxmlformats.org/drawingml/2006/compatibility" xmlns:ns26="http://schemas.openxmlformats.org/drawingml/2006/lockedCanvas">
+<w:hdr xmlns:w="http://schemas.openxmlformats.org/wordprocessingml/2006/main" xmlns:m="http://schemas.openxmlformats.org/officeDocument/2006/math" xmlns:r="http://schemas.openxmlformats.org/officeDocument/2006/relationships" xmlns:wp="http://schemas.openxmlformats.org/drawingml/2006/wordprocessingDrawing" xmlns:a="http://schemas.openxmlformats.org/drawingml/2006/main" xmlns:ns6="http://schemas.openxmlformats.org/schemaLibrary/2006/main" xmlns:c="http://schemas.openxmlformats.org/drawingml/2006/chart" xmlns:ns8="http://schemas.openxmlformats.org/drawingml/2006/chartDrawing" xmlns:dgm="http://schemas.openxmlformats.org/drawingml/2006/diagram" xmlns:pic="http://schemas.openxmlformats.org/drawingml/2006/picture" xmlns:ns11="http://schemas.openxmlformats.org/drawingml/2006/spreadsheetDrawing" xmlns:dsp="http://schemas.microsoft.com/office/drawing/2008/diagram" xmlns:ns13="urn:schemas-microsoft-com:office:excel" xmlns:o="urn:schemas-microsoft-com:office:office" xmlns:v="urn:schemas-microsoft-com:vml" xmlns:w10="urn:schemas-microsoft-com:office:word" xmlns:ns17="urn:schemas-microsoft-com:office:powerpoint" xmlns:odx="http://opendope.org/xpaths" xmlns:odc="http://opendope.org/conditions" xmlns:odq="http://opendope.org/questions" xmlns:odi="http://opendope.org/components" xmlns:odgm="http://opendope.org/SmartArt/DataHierarchy" xmlns:ns24="http://schemas.openxmlformats.org/officeDocument/2006/bibliography" xmlns:ns25="http://schemas.openxmlformats.org/drawingml/2006/compatibility" xmlns:ns26="http://schemas.openxmlformats.org/drawingml/2006/lockedCanvas">
   <w:p>
     <w:pPr>
       <w:pStyle w:val="a7"/>
@@ -20261,7 +20261,7 @@
 </file>
 
 <file path=word/header2.xml><?xml version="1.0" encoding="utf-8"?>
-<w:hdr xmlns:w="http://schemas.openxmlformats.org/wordprocessingml/2006/main" xmlns:r="http://schemas.openxmlformats.org/officeDocument/2006/relationships" xmlns:m="http://schemas.openxmlformats.org/officeDocument/2006/math" xmlns:wp="http://schemas.openxmlformats.org/drawingml/2006/wordprocessingDrawing" xmlns:a="http://schemas.openxmlformats.org/drawingml/2006/main" xmlns:ns6="http://schemas.openxmlformats.org/schemaLibrary/2006/main" xmlns:c="http://schemas.openxmlformats.org/drawingml/2006/chart" xmlns:ns8="http://schemas.openxmlformats.org/drawingml/2006/chartDrawing" xmlns:dgm="http://schemas.openxmlformats.org/drawingml/2006/diagram" xmlns:pic="http://schemas.openxmlformats.org/drawingml/2006/picture" xmlns:ns11="http://schemas.openxmlformats.org/drawingml/2006/spreadsheetDrawing" xmlns:dsp="http://schemas.microsoft.com/office/drawing/2008/diagram" xmlns:ns13="urn:schemas-microsoft-com:office:excel" xmlns:o="urn:schemas-microsoft-com:office:office" xmlns:v="urn:schemas-microsoft-com:vml" xmlns:w10="urn:schemas-microsoft-com:office:word" xmlns:ns17="urn:schemas-microsoft-com:office:powerpoint" xmlns:odx="http://opendope.org/xpaths" xmlns:odc="http://opendope.org/conditions" xmlns:odq="http://opendope.org/questions" xmlns:odi="http://opendope.org/components" xmlns:odgm="http://opendope.org/SmartArt/DataHierarchy" xmlns:ns24="http://schemas.openxmlformats.org/officeDocument/2006/bibliography" xmlns:ns25="http://schemas.openxmlformats.org/drawingml/2006/compatibility" xmlns:ns26="http://schemas.openxmlformats.org/drawingml/2006/lockedCanvas">
+<w:hdr xmlns:w="http://schemas.openxmlformats.org/wordprocessingml/2006/main" xmlns:m="http://schemas.openxmlformats.org/officeDocument/2006/math" xmlns:r="http://schemas.openxmlformats.org/officeDocument/2006/relationships" xmlns:wp="http://schemas.openxmlformats.org/drawingml/2006/wordprocessingDrawing" xmlns:a="http://schemas.openxmlformats.org/drawingml/2006/main" xmlns:ns6="http://schemas.openxmlformats.org/schemaLibrary/2006/main" xmlns:c="http://schemas.openxmlformats.org/drawingml/2006/chart" xmlns:ns8="http://schemas.openxmlformats.org/drawingml/2006/chartDrawing" xmlns:dgm="http://schemas.openxmlformats.org/drawingml/2006/diagram" xmlns:pic="http://schemas.openxmlformats.org/drawingml/2006/picture" xmlns:ns11="http://schemas.openxmlformats.org/drawingml/2006/spreadsheetDrawing" xmlns:dsp="http://schemas.microsoft.com/office/drawing/2008/diagram" xmlns:ns13="urn:schemas-microsoft-com:office:excel" xmlns:o="urn:schemas-microsoft-com:office:office" xmlns:v="urn:schemas-microsoft-com:vml" xmlns:w10="urn:schemas-microsoft-com:office:word" xmlns:ns17="urn:schemas-microsoft-com:office:powerpoint" xmlns:odx="http://opendope.org/xpaths" xmlns:odc="http://opendope.org/conditions" xmlns:odq="http://opendope.org/questions" xmlns:odi="http://opendope.org/components" xmlns:odgm="http://opendope.org/SmartArt/DataHierarchy" xmlns:ns24="http://schemas.openxmlformats.org/officeDocument/2006/bibliography" xmlns:ns25="http://schemas.openxmlformats.org/drawingml/2006/compatibility" xmlns:ns26="http://schemas.openxmlformats.org/drawingml/2006/lockedCanvas">
   <w:p>
     <w:pPr>
       <w:pStyle w:val="2"/>
@@ -20429,7 +20429,7 @@
 </file>
 
 <file path=word/header3.xml><?xml version="1.0" encoding="utf-8"?>
-<w:hdr xmlns:w="http://schemas.openxmlformats.org/wordprocessingml/2006/main" xmlns:r="http://schemas.openxmlformats.org/officeDocument/2006/relationships" xmlns:m="http://schemas.openxmlformats.org/officeDocument/2006/math" xmlns:wp="http://schemas.openxmlformats.org/drawingml/2006/wordprocessingDrawing" xmlns:a="http://schemas.openxmlformats.org/drawingml/2006/main" xmlns:ns6="http://schemas.openxmlformats.org/schemaLibrary/2006/main" xmlns:c="http://schemas.openxmlformats.org/drawingml/2006/chart" xmlns:ns8="http://schemas.openxmlformats.org/drawingml/2006/chartDrawing" xmlns:dgm="http://schemas.openxmlformats.org/drawingml/2006/diagram" xmlns:pic="http://schemas.openxmlformats.org/drawingml/2006/picture" xmlns:ns11="http://schemas.openxmlformats.org/drawingml/2006/spreadsheetDrawing" xmlns:dsp="http://schemas.microsoft.com/office/drawing/2008/diagram" xmlns:ns13="urn:schemas-microsoft-com:office:excel" xmlns:o="urn:schemas-microsoft-com:office:office" xmlns:v="urn:schemas-microsoft-com:vml" xmlns:w10="urn:schemas-microsoft-com:office:word" xmlns:ns17="urn:schemas-microsoft-com:office:powerpoint" xmlns:odx="http://opendope.org/xpaths" xmlns:odc="http://opendope.org/conditions" xmlns:odq="http://opendope.org/questions" xmlns:odi="http://opendope.org/components" xmlns:odgm="http://opendope.org/SmartArt/DataHierarchy" xmlns:ns24="http://schemas.openxmlformats.org/officeDocument/2006/bibliography" xmlns:ns25="http://schemas.openxmlformats.org/drawingml/2006/compatibility" xmlns:ns26="http://schemas.openxmlformats.org/drawingml/2006/lockedCanvas">
+<w:hdr xmlns:w="http://schemas.openxmlformats.org/wordprocessingml/2006/main" xmlns:m="http://schemas.openxmlformats.org/officeDocument/2006/math" xmlns:r="http://schemas.openxmlformats.org/officeDocument/2006/relationships" xmlns:wp="http://schemas.openxmlformats.org/drawingml/2006/wordprocessingDrawing" xmlns:a="http://schemas.openxmlformats.org/drawingml/2006/main" xmlns:ns6="http://schemas.openxmlformats.org/schemaLibrary/2006/main" xmlns:c="http://schemas.openxmlformats.org/drawingml/2006/chart" xmlns:ns8="http://schemas.openxmlformats.org/drawingml/2006/chartDrawing" xmlns:dgm="http://schemas.openxmlformats.org/drawingml/2006/diagram" xmlns:pic="http://schemas.openxmlformats.org/drawingml/2006/picture" xmlns:ns11="http://schemas.openxmlformats.org/drawingml/2006/spreadsheetDrawing" xmlns:dsp="http://schemas.microsoft.com/office/drawing/2008/diagram" xmlns:ns13="urn:schemas-microsoft-com:office:excel" xmlns:o="urn:schemas-microsoft-com:office:office" xmlns:v="urn:schemas-microsoft-com:vml" xmlns:w10="urn:schemas-microsoft-com:office:word" xmlns:ns17="urn:schemas-microsoft-com:office:powerpoint" xmlns:odx="http://opendope.org/xpaths" xmlns:odc="http://opendope.org/conditions" xmlns:odq="http://opendope.org/questions" xmlns:odi="http://opendope.org/components" xmlns:odgm="http://opendope.org/SmartArt/DataHierarchy" xmlns:ns24="http://schemas.openxmlformats.org/officeDocument/2006/bibliography" xmlns:ns25="http://schemas.openxmlformats.org/drawingml/2006/compatibility" xmlns:ns26="http://schemas.openxmlformats.org/drawingml/2006/lockedCanvas">
   <w:p>
     <w:pPr>
       <w:pStyle w:val="a7"/>
@@ -20442,7 +20442,7 @@
 </file>
 
 <file path=word/styles.xml><?xml version="1.0" encoding="utf-8"?>
-<w:styles xmlns:w="http://schemas.openxmlformats.org/wordprocessingml/2006/main" xmlns:r="http://schemas.openxmlformats.org/officeDocument/2006/relationships" xmlns:m="http://schemas.openxmlformats.org/officeDocument/2006/math" xmlns:wp="http://schemas.openxmlformats.org/drawingml/2006/wordprocessingDrawing" xmlns:a="http://schemas.openxmlformats.org/drawingml/2006/main" xmlns:ns6="http://schemas.openxmlformats.org/schemaLibrary/2006/main" xmlns:c="http://schemas.openxmlformats.org/drawingml/2006/chart" xmlns:ns8="http://schemas.openxmlformats.org/drawingml/2006/chartDrawing" xmlns:dgm="http://schemas.openxmlformats.org/drawingml/2006/diagram" xmlns:pic="http://schemas.openxmlformats.org/drawingml/2006/picture" xmlns:ns11="http://schemas.openxmlformats.org/drawingml/2006/spreadsheetDrawing" xmlns:dsp="http://schemas.microsoft.com/office/drawing/2008/diagram" xmlns:ns13="urn:schemas-microsoft-com:office:excel" xmlns:o="urn:schemas-microsoft-com:office:office" xmlns:v="urn:schemas-microsoft-com:vml" xmlns:w10="urn:schemas-microsoft-com:office:word" xmlns:ns17="urn:schemas-microsoft-com:office:powerpoint" xmlns:odx="http://opendope.org/xpaths" xmlns:odc="http://opendope.org/conditions" xmlns:odq="http://opendope.org/questions" xmlns:odi="http://opendope.org/components" xmlns:odgm="http://opendope.org/SmartArt/DataHierarchy" xmlns:ns24="http://schemas.openxmlformats.org/officeDocument/2006/bibliography" xmlns:ns25="http://schemas.openxmlformats.org/drawingml/2006/compatibility" xmlns:ns26="http://schemas.openxmlformats.org/drawingml/2006/lockedCanvas">
+<w:styles xmlns:w="http://schemas.openxmlformats.org/wordprocessingml/2006/main" xmlns:m="http://schemas.openxmlformats.org/officeDocument/2006/math" xmlns:r="http://schemas.openxmlformats.org/officeDocument/2006/relationships" xmlns:wp="http://schemas.openxmlformats.org/drawingml/2006/wordprocessingDrawing" xmlns:a="http://schemas.openxmlformats.org/drawingml/2006/main" xmlns:ns6="http://schemas.openxmlformats.org/schemaLibrary/2006/main" xmlns:c="http://schemas.openxmlformats.org/drawingml/2006/chart" xmlns:ns8="http://schemas.openxmlformats.org/drawingml/2006/chartDrawing" xmlns:dgm="http://schemas.openxmlformats.org/drawingml/2006/diagram" xmlns:pic="http://schemas.openxmlformats.org/drawingml/2006/picture" xmlns:ns11="http://schemas.openxmlformats.org/drawingml/2006/spreadsheetDrawing" xmlns:dsp="http://schemas.microsoft.com/office/drawing/2008/diagram" xmlns:ns13="urn:schemas-microsoft-com:office:excel" xmlns:o="urn:schemas-microsoft-com:office:office" xmlns:v="urn:schemas-microsoft-com:vml" xmlns:w10="urn:schemas-microsoft-com:office:word" xmlns:ns17="urn:schemas-microsoft-com:office:powerpoint" xmlns:odx="http://opendope.org/xpaths" xmlns:odc="http://opendope.org/conditions" xmlns:odq="http://opendope.org/questions" xmlns:odi="http://opendope.org/components" xmlns:odgm="http://opendope.org/SmartArt/DataHierarchy" xmlns:ns24="http://schemas.openxmlformats.org/officeDocument/2006/bibliography" xmlns:ns25="http://schemas.openxmlformats.org/drawingml/2006/compatibility" xmlns:ns26="http://schemas.openxmlformats.org/drawingml/2006/lockedCanvas">
   <w:docDefaults>
     <w:rPrDefault>
       <w:rPr>
@@ -21045,7 +21045,7 @@
 </file>
 
 <file path=word/theme/theme1.xml><?xml version="1.0" encoding="utf-8"?>
-<a:theme xmlns:w="http://schemas.openxmlformats.org/wordprocessingml/2006/main" xmlns:r="http://schemas.openxmlformats.org/officeDocument/2006/relationships" xmlns:m="http://schemas.openxmlformats.org/officeDocument/2006/math" xmlns:wp="http://schemas.openxmlformats.org/drawingml/2006/wordprocessingDrawing" xmlns:a="http://schemas.openxmlformats.org/drawingml/2006/main" xmlns:ns6="http://schemas.openxmlformats.org/schemaLibrary/2006/main" xmlns:c="http://schemas.openxmlformats.org/drawingml/2006/chart" xmlns:ns8="http://schemas.openxmlformats.org/drawingml/2006/chartDrawing" xmlns:dgm="http://schemas.openxmlformats.org/drawingml/2006/diagram" xmlns:pic="http://schemas.openxmlformats.org/drawingml/2006/picture" xmlns:ns11="http://schemas.openxmlformats.org/drawingml/2006/spreadsheetDrawing" xmlns:dsp="http://schemas.microsoft.com/office/drawing/2008/diagram" xmlns:ns13="urn:schemas-microsoft-com:office:excel" xmlns:o="urn:schemas-microsoft-com:office:office" xmlns:v="urn:schemas-microsoft-com:vml" xmlns:w10="urn:schemas-microsoft-com:office:word" xmlns:ns17="urn:schemas-microsoft-com:office:powerpoint" xmlns:odx="http://opendope.org/xpaths" xmlns:odc="http://opendope.org/conditions" xmlns:odq="http://opendope.org/questions" xmlns:odi="http://opendope.org/components" xmlns:odgm="http://opendope.org/SmartArt/DataHierarchy" xmlns:ns24="http://schemas.openxmlformats.org/officeDocument/2006/bibliography" xmlns:ns25="http://schemas.openxmlformats.org/drawingml/2006/compatibility" xmlns:ns26="http://schemas.openxmlformats.org/drawingml/2006/lockedCanvas" name="Office Theme">
+<a:theme xmlns:w="http://schemas.openxmlformats.org/wordprocessingml/2006/main" xmlns:m="http://schemas.openxmlformats.org/officeDocument/2006/math" xmlns:r="http://schemas.openxmlformats.org/officeDocument/2006/relationships" xmlns:wp="http://schemas.openxmlformats.org/drawingml/2006/wordprocessingDrawing" xmlns:a="http://schemas.openxmlformats.org/drawingml/2006/main" xmlns:ns6="http://schemas.openxmlformats.org/schemaLibrary/2006/main" xmlns:c="http://schemas.openxmlformats.org/drawingml/2006/chart" xmlns:ns8="http://schemas.openxmlformats.org/drawingml/2006/chartDrawing" xmlns:dgm="http://schemas.openxmlformats.org/drawingml/2006/diagram" xmlns:pic="http://schemas.openxmlformats.org/drawingml/2006/picture" xmlns:ns11="http://schemas.openxmlformats.org/drawingml/2006/spreadsheetDrawing" xmlns:dsp="http://schemas.microsoft.com/office/drawing/2008/diagram" xmlns:ns13="urn:schemas-microsoft-com:office:excel" xmlns:o="urn:schemas-microsoft-com:office:office" xmlns:v="urn:schemas-microsoft-com:vml" xmlns:w10="urn:schemas-microsoft-com:office:word" xmlns:ns17="urn:schemas-microsoft-com:office:powerpoint" xmlns:odx="http://opendope.org/xpaths" xmlns:odc="http://opendope.org/conditions" xmlns:odq="http://opendope.org/questions" xmlns:odi="http://opendope.org/components" xmlns:odgm="http://opendope.org/SmartArt/DataHierarchy" xmlns:ns24="http://schemas.openxmlformats.org/officeDocument/2006/bibliography" xmlns:ns25="http://schemas.openxmlformats.org/drawingml/2006/compatibility" xmlns:ns26="http://schemas.openxmlformats.org/drawingml/2006/lockedCanvas" name="Office Theme">
   <a:themeElements>
     <a:clrScheme name="Office">
       <a:dk1>

</xml_diff>

<commit_message>
create tab with All request
</commit_message>
<xml_diff>
--- a/temp12.docx
+++ b/temp12.docx
@@ -1,6 +1,6 @@
 
 <file path=word/document.xml><?xml version="1.0" encoding="utf-8"?>
-<w:document xmlns:w="http://schemas.openxmlformats.org/wordprocessingml/2006/main" xmlns:m="http://schemas.openxmlformats.org/officeDocument/2006/math" xmlns:r="http://schemas.openxmlformats.org/officeDocument/2006/relationships" xmlns:wp="http://schemas.openxmlformats.org/drawingml/2006/wordprocessingDrawing" xmlns:a="http://schemas.openxmlformats.org/drawingml/2006/main" xmlns:ns6="http://schemas.openxmlformats.org/schemaLibrary/2006/main" xmlns:c="http://schemas.openxmlformats.org/drawingml/2006/chart" xmlns:ns8="http://schemas.openxmlformats.org/drawingml/2006/chartDrawing" xmlns:dgm="http://schemas.openxmlformats.org/drawingml/2006/diagram" xmlns:pic="http://schemas.openxmlformats.org/drawingml/2006/picture" xmlns:ns11="http://schemas.openxmlformats.org/drawingml/2006/spreadsheetDrawing" xmlns:dsp="http://schemas.microsoft.com/office/drawing/2008/diagram" xmlns:ns13="urn:schemas-microsoft-com:office:excel" xmlns:o="urn:schemas-microsoft-com:office:office" xmlns:v="urn:schemas-microsoft-com:vml" xmlns:w10="urn:schemas-microsoft-com:office:word" xmlns:ns17="urn:schemas-microsoft-com:office:powerpoint" xmlns:odx="http://opendope.org/xpaths" xmlns:odc="http://opendope.org/conditions" xmlns:odq="http://opendope.org/questions" xmlns:odi="http://opendope.org/components" xmlns:odgm="http://opendope.org/SmartArt/DataHierarchy" xmlns:ns24="http://schemas.openxmlformats.org/officeDocument/2006/bibliography" xmlns:ns25="http://schemas.openxmlformats.org/drawingml/2006/compatibility" xmlns:ns26="http://schemas.openxmlformats.org/drawingml/2006/lockedCanvas">
+<w:document xmlns:w="http://schemas.openxmlformats.org/wordprocessingml/2006/main" xmlns:r="http://schemas.openxmlformats.org/officeDocument/2006/relationships" xmlns:m="http://schemas.openxmlformats.org/officeDocument/2006/math" xmlns:wp="http://schemas.openxmlformats.org/drawingml/2006/wordprocessingDrawing" xmlns:a="http://schemas.openxmlformats.org/drawingml/2006/main" xmlns:ns6="http://schemas.openxmlformats.org/schemaLibrary/2006/main" xmlns:c="http://schemas.openxmlformats.org/drawingml/2006/chart" xmlns:ns8="http://schemas.openxmlformats.org/drawingml/2006/chartDrawing" xmlns:dgm="http://schemas.openxmlformats.org/drawingml/2006/diagram" xmlns:pic="http://schemas.openxmlformats.org/drawingml/2006/picture" xmlns:ns11="http://schemas.openxmlformats.org/drawingml/2006/spreadsheetDrawing" xmlns:dsp="http://schemas.microsoft.com/office/drawing/2008/diagram" xmlns:ns13="urn:schemas-microsoft-com:office:excel" xmlns:o="urn:schemas-microsoft-com:office:office" xmlns:v="urn:schemas-microsoft-com:vml" xmlns:w10="urn:schemas-microsoft-com:office:word" xmlns:ns17="urn:schemas-microsoft-com:office:powerpoint" xmlns:odx="http://opendope.org/xpaths" xmlns:odc="http://opendope.org/conditions" xmlns:odq="http://opendope.org/questions" xmlns:odi="http://opendope.org/components" xmlns:odgm="http://opendope.org/SmartArt/DataHierarchy" xmlns:ns24="http://schemas.openxmlformats.org/officeDocument/2006/bibliography" xmlns:ns25="http://schemas.openxmlformats.org/drawingml/2006/compatibility" xmlns:ns26="http://schemas.openxmlformats.org/drawingml/2006/lockedCanvas">
   <w:body>
     <w:p>
       <w:pPr>
@@ -841,7 +841,7 @@
                 <w:sz w:val="22"/>
                 <w:szCs w:val="22"/>
               </w:rPr>
-              <w:t>1 / 18.12.2017/11:00; 2 / 18.12.2017/11:00; 3 / 18.12.2017/11:00; 4 / 18.12.2017/11:00; 5 / 18.12.2017/11:00; 6 / 18.12.2017/11:00; 7 / 18.12.2017/11:00; 8 / 18.12.2017/11:00; 9 / 18.12.2017/11:00; 10 / 18.12.2017/11:00; 11 / 18.12.2017/11:00; </w:t>
+              <w:t>18.12.2017/11:00</w:t>
             </w:r>
             <w:proofErr w:type="spellEnd"/>
           </w:p>
@@ -19929,7 +19929,7 @@
 </file>
 
 <file path=word/endnotes.xml><?xml version="1.0" encoding="utf-8"?>
-<w:endnotes xmlns:w="http://schemas.openxmlformats.org/wordprocessingml/2006/main" xmlns:m="http://schemas.openxmlformats.org/officeDocument/2006/math" xmlns:r="http://schemas.openxmlformats.org/officeDocument/2006/relationships" xmlns:wp="http://schemas.openxmlformats.org/drawingml/2006/wordprocessingDrawing" xmlns:a="http://schemas.openxmlformats.org/drawingml/2006/main" xmlns:ns6="http://schemas.openxmlformats.org/schemaLibrary/2006/main" xmlns:c="http://schemas.openxmlformats.org/drawingml/2006/chart" xmlns:ns8="http://schemas.openxmlformats.org/drawingml/2006/chartDrawing" xmlns:dgm="http://schemas.openxmlformats.org/drawingml/2006/diagram" xmlns:pic="http://schemas.openxmlformats.org/drawingml/2006/picture" xmlns:ns11="http://schemas.openxmlformats.org/drawingml/2006/spreadsheetDrawing" xmlns:dsp="http://schemas.microsoft.com/office/drawing/2008/diagram" xmlns:ns13="urn:schemas-microsoft-com:office:excel" xmlns:o="urn:schemas-microsoft-com:office:office" xmlns:v="urn:schemas-microsoft-com:vml" xmlns:w10="urn:schemas-microsoft-com:office:word" xmlns:ns17="urn:schemas-microsoft-com:office:powerpoint" xmlns:odx="http://opendope.org/xpaths" xmlns:odc="http://opendope.org/conditions" xmlns:odq="http://opendope.org/questions" xmlns:odi="http://opendope.org/components" xmlns:odgm="http://opendope.org/SmartArt/DataHierarchy" xmlns:ns24="http://schemas.openxmlformats.org/officeDocument/2006/bibliography" xmlns:ns25="http://schemas.openxmlformats.org/drawingml/2006/compatibility" xmlns:ns26="http://schemas.openxmlformats.org/drawingml/2006/lockedCanvas">
+<w:endnotes xmlns:w="http://schemas.openxmlformats.org/wordprocessingml/2006/main" xmlns:r="http://schemas.openxmlformats.org/officeDocument/2006/relationships" xmlns:m="http://schemas.openxmlformats.org/officeDocument/2006/math" xmlns:wp="http://schemas.openxmlformats.org/drawingml/2006/wordprocessingDrawing" xmlns:a="http://schemas.openxmlformats.org/drawingml/2006/main" xmlns:ns6="http://schemas.openxmlformats.org/schemaLibrary/2006/main" xmlns:c="http://schemas.openxmlformats.org/drawingml/2006/chart" xmlns:ns8="http://schemas.openxmlformats.org/drawingml/2006/chartDrawing" xmlns:dgm="http://schemas.openxmlformats.org/drawingml/2006/diagram" xmlns:pic="http://schemas.openxmlformats.org/drawingml/2006/picture" xmlns:ns11="http://schemas.openxmlformats.org/drawingml/2006/spreadsheetDrawing" xmlns:dsp="http://schemas.microsoft.com/office/drawing/2008/diagram" xmlns:ns13="urn:schemas-microsoft-com:office:excel" xmlns:o="urn:schemas-microsoft-com:office:office" xmlns:v="urn:schemas-microsoft-com:vml" xmlns:w10="urn:schemas-microsoft-com:office:word" xmlns:ns17="urn:schemas-microsoft-com:office:powerpoint" xmlns:odx="http://opendope.org/xpaths" xmlns:odc="http://opendope.org/conditions" xmlns:odq="http://opendope.org/questions" xmlns:odi="http://opendope.org/components" xmlns:odgm="http://opendope.org/SmartArt/DataHierarchy" xmlns:ns24="http://schemas.openxmlformats.org/officeDocument/2006/bibliography" xmlns:ns25="http://schemas.openxmlformats.org/drawingml/2006/compatibility" xmlns:ns26="http://schemas.openxmlformats.org/drawingml/2006/lockedCanvas">
   <w:endnote w:type="separator" w:id="-1">
     <w:p>
       <w:r>
@@ -19948,7 +19948,7 @@
 </file>
 
 <file path=word/footer1.xml><?xml version="1.0" encoding="utf-8"?>
-<w:ftr xmlns:w="http://schemas.openxmlformats.org/wordprocessingml/2006/main" xmlns:m="http://schemas.openxmlformats.org/officeDocument/2006/math" xmlns:r="http://schemas.openxmlformats.org/officeDocument/2006/relationships" xmlns:wp="http://schemas.openxmlformats.org/drawingml/2006/wordprocessingDrawing" xmlns:a="http://schemas.openxmlformats.org/drawingml/2006/main" xmlns:ns6="http://schemas.openxmlformats.org/schemaLibrary/2006/main" xmlns:c="http://schemas.openxmlformats.org/drawingml/2006/chart" xmlns:ns8="http://schemas.openxmlformats.org/drawingml/2006/chartDrawing" xmlns:dgm="http://schemas.openxmlformats.org/drawingml/2006/diagram" xmlns:pic="http://schemas.openxmlformats.org/drawingml/2006/picture" xmlns:ns11="http://schemas.openxmlformats.org/drawingml/2006/spreadsheetDrawing" xmlns:dsp="http://schemas.microsoft.com/office/drawing/2008/diagram" xmlns:ns13="urn:schemas-microsoft-com:office:excel" xmlns:o="urn:schemas-microsoft-com:office:office" xmlns:v="urn:schemas-microsoft-com:vml" xmlns:w10="urn:schemas-microsoft-com:office:word" xmlns:ns17="urn:schemas-microsoft-com:office:powerpoint" xmlns:odx="http://opendope.org/xpaths" xmlns:odc="http://opendope.org/conditions" xmlns:odq="http://opendope.org/questions" xmlns:odi="http://opendope.org/components" xmlns:odgm="http://opendope.org/SmartArt/DataHierarchy" xmlns:ns24="http://schemas.openxmlformats.org/officeDocument/2006/bibliography" xmlns:ns25="http://schemas.openxmlformats.org/drawingml/2006/compatibility" xmlns:ns26="http://schemas.openxmlformats.org/drawingml/2006/lockedCanvas">
+<w:ftr xmlns:w="http://schemas.openxmlformats.org/wordprocessingml/2006/main" xmlns:r="http://schemas.openxmlformats.org/officeDocument/2006/relationships" xmlns:m="http://schemas.openxmlformats.org/officeDocument/2006/math" xmlns:wp="http://schemas.openxmlformats.org/drawingml/2006/wordprocessingDrawing" xmlns:a="http://schemas.openxmlformats.org/drawingml/2006/main" xmlns:ns6="http://schemas.openxmlformats.org/schemaLibrary/2006/main" xmlns:c="http://schemas.openxmlformats.org/drawingml/2006/chart" xmlns:ns8="http://schemas.openxmlformats.org/drawingml/2006/chartDrawing" xmlns:dgm="http://schemas.openxmlformats.org/drawingml/2006/diagram" xmlns:pic="http://schemas.openxmlformats.org/drawingml/2006/picture" xmlns:ns11="http://schemas.openxmlformats.org/drawingml/2006/spreadsheetDrawing" xmlns:dsp="http://schemas.microsoft.com/office/drawing/2008/diagram" xmlns:ns13="urn:schemas-microsoft-com:office:excel" xmlns:o="urn:schemas-microsoft-com:office:office" xmlns:v="urn:schemas-microsoft-com:vml" xmlns:w10="urn:schemas-microsoft-com:office:word" xmlns:ns17="urn:schemas-microsoft-com:office:powerpoint" xmlns:odx="http://opendope.org/xpaths" xmlns:odc="http://opendope.org/conditions" xmlns:odq="http://opendope.org/questions" xmlns:odi="http://opendope.org/components" xmlns:odgm="http://opendope.org/SmartArt/DataHierarchy" xmlns:ns24="http://schemas.openxmlformats.org/officeDocument/2006/bibliography" xmlns:ns25="http://schemas.openxmlformats.org/drawingml/2006/compatibility" xmlns:ns26="http://schemas.openxmlformats.org/drawingml/2006/lockedCanvas">
   <w:p>
     <w:pPr>
       <w:pStyle w:val="a9"/>
@@ -19969,7 +19969,7 @@
 </file>
 
 <file path=word/footer2.xml><?xml version="1.0" encoding="utf-8"?>
-<w:ftr xmlns:w="http://schemas.openxmlformats.org/wordprocessingml/2006/main" xmlns:m="http://schemas.openxmlformats.org/officeDocument/2006/math" xmlns:r="http://schemas.openxmlformats.org/officeDocument/2006/relationships" xmlns:wp="http://schemas.openxmlformats.org/drawingml/2006/wordprocessingDrawing" xmlns:a="http://schemas.openxmlformats.org/drawingml/2006/main" xmlns:ns6="http://schemas.openxmlformats.org/schemaLibrary/2006/main" xmlns:c="http://schemas.openxmlformats.org/drawingml/2006/chart" xmlns:ns8="http://schemas.openxmlformats.org/drawingml/2006/chartDrawing" xmlns:dgm="http://schemas.openxmlformats.org/drawingml/2006/diagram" xmlns:pic="http://schemas.openxmlformats.org/drawingml/2006/picture" xmlns:ns11="http://schemas.openxmlformats.org/drawingml/2006/spreadsheetDrawing" xmlns:dsp="http://schemas.microsoft.com/office/drawing/2008/diagram" xmlns:ns13="urn:schemas-microsoft-com:office:excel" xmlns:o="urn:schemas-microsoft-com:office:office" xmlns:v="urn:schemas-microsoft-com:vml" xmlns:w10="urn:schemas-microsoft-com:office:word" xmlns:ns17="urn:schemas-microsoft-com:office:powerpoint" xmlns:odx="http://opendope.org/xpaths" xmlns:odc="http://opendope.org/conditions" xmlns:odq="http://opendope.org/questions" xmlns:odi="http://opendope.org/components" xmlns:odgm="http://opendope.org/SmartArt/DataHierarchy" xmlns:ns24="http://schemas.openxmlformats.org/officeDocument/2006/bibliography" xmlns:ns25="http://schemas.openxmlformats.org/drawingml/2006/compatibility" xmlns:ns26="http://schemas.openxmlformats.org/drawingml/2006/lockedCanvas">
+<w:ftr xmlns:w="http://schemas.openxmlformats.org/wordprocessingml/2006/main" xmlns:r="http://schemas.openxmlformats.org/officeDocument/2006/relationships" xmlns:m="http://schemas.openxmlformats.org/officeDocument/2006/math" xmlns:wp="http://schemas.openxmlformats.org/drawingml/2006/wordprocessingDrawing" xmlns:a="http://schemas.openxmlformats.org/drawingml/2006/main" xmlns:ns6="http://schemas.openxmlformats.org/schemaLibrary/2006/main" xmlns:c="http://schemas.openxmlformats.org/drawingml/2006/chart" xmlns:ns8="http://schemas.openxmlformats.org/drawingml/2006/chartDrawing" xmlns:dgm="http://schemas.openxmlformats.org/drawingml/2006/diagram" xmlns:pic="http://schemas.openxmlformats.org/drawingml/2006/picture" xmlns:ns11="http://schemas.openxmlformats.org/drawingml/2006/spreadsheetDrawing" xmlns:dsp="http://schemas.microsoft.com/office/drawing/2008/diagram" xmlns:ns13="urn:schemas-microsoft-com:office:excel" xmlns:o="urn:schemas-microsoft-com:office:office" xmlns:v="urn:schemas-microsoft-com:vml" xmlns:w10="urn:schemas-microsoft-com:office:word" xmlns:ns17="urn:schemas-microsoft-com:office:powerpoint" xmlns:odx="http://opendope.org/xpaths" xmlns:odc="http://opendope.org/conditions" xmlns:odq="http://opendope.org/questions" xmlns:odi="http://opendope.org/components" xmlns:odgm="http://opendope.org/SmartArt/DataHierarchy" xmlns:ns24="http://schemas.openxmlformats.org/officeDocument/2006/bibliography" xmlns:ns25="http://schemas.openxmlformats.org/drawingml/2006/compatibility" xmlns:ns26="http://schemas.openxmlformats.org/drawingml/2006/lockedCanvas">
   <w:p>
     <w:pPr>
       <w:jc w:val="right"/>
@@ -20095,7 +20095,7 @@
 </file>
 
 <file path=word/footer3.xml><?xml version="1.0" encoding="utf-8"?>
-<w:ftr xmlns:w="http://schemas.openxmlformats.org/wordprocessingml/2006/main" xmlns:m="http://schemas.openxmlformats.org/officeDocument/2006/math" xmlns:r="http://schemas.openxmlformats.org/officeDocument/2006/relationships" xmlns:wp="http://schemas.openxmlformats.org/drawingml/2006/wordprocessingDrawing" xmlns:a="http://schemas.openxmlformats.org/drawingml/2006/main" xmlns:ns6="http://schemas.openxmlformats.org/schemaLibrary/2006/main" xmlns:c="http://schemas.openxmlformats.org/drawingml/2006/chart" xmlns:ns8="http://schemas.openxmlformats.org/drawingml/2006/chartDrawing" xmlns:dgm="http://schemas.openxmlformats.org/drawingml/2006/diagram" xmlns:pic="http://schemas.openxmlformats.org/drawingml/2006/picture" xmlns:ns11="http://schemas.openxmlformats.org/drawingml/2006/spreadsheetDrawing" xmlns:dsp="http://schemas.microsoft.com/office/drawing/2008/diagram" xmlns:ns13="urn:schemas-microsoft-com:office:excel" xmlns:o="urn:schemas-microsoft-com:office:office" xmlns:v="urn:schemas-microsoft-com:vml" xmlns:w10="urn:schemas-microsoft-com:office:word" xmlns:ns17="urn:schemas-microsoft-com:office:powerpoint" xmlns:odx="http://opendope.org/xpaths" xmlns:odc="http://opendope.org/conditions" xmlns:odq="http://opendope.org/questions" xmlns:odi="http://opendope.org/components" xmlns:odgm="http://opendope.org/SmartArt/DataHierarchy" xmlns:ns24="http://schemas.openxmlformats.org/officeDocument/2006/bibliography" xmlns:ns25="http://schemas.openxmlformats.org/drawingml/2006/compatibility" xmlns:ns26="http://schemas.openxmlformats.org/drawingml/2006/lockedCanvas">
+<w:ftr xmlns:w="http://schemas.openxmlformats.org/wordprocessingml/2006/main" xmlns:r="http://schemas.openxmlformats.org/officeDocument/2006/relationships" xmlns:m="http://schemas.openxmlformats.org/officeDocument/2006/math" xmlns:wp="http://schemas.openxmlformats.org/drawingml/2006/wordprocessingDrawing" xmlns:a="http://schemas.openxmlformats.org/drawingml/2006/main" xmlns:ns6="http://schemas.openxmlformats.org/schemaLibrary/2006/main" xmlns:c="http://schemas.openxmlformats.org/drawingml/2006/chart" xmlns:ns8="http://schemas.openxmlformats.org/drawingml/2006/chartDrawing" xmlns:dgm="http://schemas.openxmlformats.org/drawingml/2006/diagram" xmlns:pic="http://schemas.openxmlformats.org/drawingml/2006/picture" xmlns:ns11="http://schemas.openxmlformats.org/drawingml/2006/spreadsheetDrawing" xmlns:dsp="http://schemas.microsoft.com/office/drawing/2008/diagram" xmlns:ns13="urn:schemas-microsoft-com:office:excel" xmlns:o="urn:schemas-microsoft-com:office:office" xmlns:v="urn:schemas-microsoft-com:vml" xmlns:w10="urn:schemas-microsoft-com:office:word" xmlns:ns17="urn:schemas-microsoft-com:office:powerpoint" xmlns:odx="http://opendope.org/xpaths" xmlns:odc="http://opendope.org/conditions" xmlns:odq="http://opendope.org/questions" xmlns:odi="http://opendope.org/components" xmlns:odgm="http://opendope.org/SmartArt/DataHierarchy" xmlns:ns24="http://schemas.openxmlformats.org/officeDocument/2006/bibliography" xmlns:ns25="http://schemas.openxmlformats.org/drawingml/2006/compatibility" xmlns:ns26="http://schemas.openxmlformats.org/drawingml/2006/lockedCanvas">
   <w:p>
     <w:pPr>
       <w:jc w:val="right"/>
@@ -20221,7 +20221,7 @@
 </file>
 
 <file path=word/footnotes.xml><?xml version="1.0" encoding="utf-8"?>
-<w:footnotes xmlns:w="http://schemas.openxmlformats.org/wordprocessingml/2006/main" xmlns:m="http://schemas.openxmlformats.org/officeDocument/2006/math" xmlns:r="http://schemas.openxmlformats.org/officeDocument/2006/relationships" xmlns:wp="http://schemas.openxmlformats.org/drawingml/2006/wordprocessingDrawing" xmlns:a="http://schemas.openxmlformats.org/drawingml/2006/main" xmlns:ns6="http://schemas.openxmlformats.org/schemaLibrary/2006/main" xmlns:c="http://schemas.openxmlformats.org/drawingml/2006/chart" xmlns:ns8="http://schemas.openxmlformats.org/drawingml/2006/chartDrawing" xmlns:dgm="http://schemas.openxmlformats.org/drawingml/2006/diagram" xmlns:pic="http://schemas.openxmlformats.org/drawingml/2006/picture" xmlns:ns11="http://schemas.openxmlformats.org/drawingml/2006/spreadsheetDrawing" xmlns:dsp="http://schemas.microsoft.com/office/drawing/2008/diagram" xmlns:ns13="urn:schemas-microsoft-com:office:excel" xmlns:o="urn:schemas-microsoft-com:office:office" xmlns:v="urn:schemas-microsoft-com:vml" xmlns:w10="urn:schemas-microsoft-com:office:word" xmlns:ns17="urn:schemas-microsoft-com:office:powerpoint" xmlns:odx="http://opendope.org/xpaths" xmlns:odc="http://opendope.org/conditions" xmlns:odq="http://opendope.org/questions" xmlns:odi="http://opendope.org/components" xmlns:odgm="http://opendope.org/SmartArt/DataHierarchy" xmlns:ns24="http://schemas.openxmlformats.org/officeDocument/2006/bibliography" xmlns:ns25="http://schemas.openxmlformats.org/drawingml/2006/compatibility" xmlns:ns26="http://schemas.openxmlformats.org/drawingml/2006/lockedCanvas">
+<w:footnotes xmlns:w="http://schemas.openxmlformats.org/wordprocessingml/2006/main" xmlns:r="http://schemas.openxmlformats.org/officeDocument/2006/relationships" xmlns:m="http://schemas.openxmlformats.org/officeDocument/2006/math" xmlns:wp="http://schemas.openxmlformats.org/drawingml/2006/wordprocessingDrawing" xmlns:a="http://schemas.openxmlformats.org/drawingml/2006/main" xmlns:ns6="http://schemas.openxmlformats.org/schemaLibrary/2006/main" xmlns:c="http://schemas.openxmlformats.org/drawingml/2006/chart" xmlns:ns8="http://schemas.openxmlformats.org/drawingml/2006/chartDrawing" xmlns:dgm="http://schemas.openxmlformats.org/drawingml/2006/diagram" xmlns:pic="http://schemas.openxmlformats.org/drawingml/2006/picture" xmlns:ns11="http://schemas.openxmlformats.org/drawingml/2006/spreadsheetDrawing" xmlns:dsp="http://schemas.microsoft.com/office/drawing/2008/diagram" xmlns:ns13="urn:schemas-microsoft-com:office:excel" xmlns:o="urn:schemas-microsoft-com:office:office" xmlns:v="urn:schemas-microsoft-com:vml" xmlns:w10="urn:schemas-microsoft-com:office:word" xmlns:ns17="urn:schemas-microsoft-com:office:powerpoint" xmlns:odx="http://opendope.org/xpaths" xmlns:odc="http://opendope.org/conditions" xmlns:odq="http://opendope.org/questions" xmlns:odi="http://opendope.org/components" xmlns:odgm="http://opendope.org/SmartArt/DataHierarchy" xmlns:ns24="http://schemas.openxmlformats.org/officeDocument/2006/bibliography" xmlns:ns25="http://schemas.openxmlformats.org/drawingml/2006/compatibility" xmlns:ns26="http://schemas.openxmlformats.org/drawingml/2006/lockedCanvas">
   <w:footnote w:type="separator" w:id="-1">
     <w:p>
       <w:r>
@@ -20240,7 +20240,7 @@
 </file>
 
 <file path=word/header1.xml><?xml version="1.0" encoding="utf-8"?>
-<w:hdr xmlns:w="http://schemas.openxmlformats.org/wordprocessingml/2006/main" xmlns:m="http://schemas.openxmlformats.org/officeDocument/2006/math" xmlns:r="http://schemas.openxmlformats.org/officeDocument/2006/relationships" xmlns:wp="http://schemas.openxmlformats.org/drawingml/2006/wordprocessingDrawing" xmlns:a="http://schemas.openxmlformats.org/drawingml/2006/main" xmlns:ns6="http://schemas.openxmlformats.org/schemaLibrary/2006/main" xmlns:c="http://schemas.openxmlformats.org/drawingml/2006/chart" xmlns:ns8="http://schemas.openxmlformats.org/drawingml/2006/chartDrawing" xmlns:dgm="http://schemas.openxmlformats.org/drawingml/2006/diagram" xmlns:pic="http://schemas.openxmlformats.org/drawingml/2006/picture" xmlns:ns11="http://schemas.openxmlformats.org/drawingml/2006/spreadsheetDrawing" xmlns:dsp="http://schemas.microsoft.com/office/drawing/2008/diagram" xmlns:ns13="urn:schemas-microsoft-com:office:excel" xmlns:o="urn:schemas-microsoft-com:office:office" xmlns:v="urn:schemas-microsoft-com:vml" xmlns:w10="urn:schemas-microsoft-com:office:word" xmlns:ns17="urn:schemas-microsoft-com:office:powerpoint" xmlns:odx="http://opendope.org/xpaths" xmlns:odc="http://opendope.org/conditions" xmlns:odq="http://opendope.org/questions" xmlns:odi="http://opendope.org/components" xmlns:odgm="http://opendope.org/SmartArt/DataHierarchy" xmlns:ns24="http://schemas.openxmlformats.org/officeDocument/2006/bibliography" xmlns:ns25="http://schemas.openxmlformats.org/drawingml/2006/compatibility" xmlns:ns26="http://schemas.openxmlformats.org/drawingml/2006/lockedCanvas">
+<w:hdr xmlns:w="http://schemas.openxmlformats.org/wordprocessingml/2006/main" xmlns:r="http://schemas.openxmlformats.org/officeDocument/2006/relationships" xmlns:m="http://schemas.openxmlformats.org/officeDocument/2006/math" xmlns:wp="http://schemas.openxmlformats.org/drawingml/2006/wordprocessingDrawing" xmlns:a="http://schemas.openxmlformats.org/drawingml/2006/main" xmlns:ns6="http://schemas.openxmlformats.org/schemaLibrary/2006/main" xmlns:c="http://schemas.openxmlformats.org/drawingml/2006/chart" xmlns:ns8="http://schemas.openxmlformats.org/drawingml/2006/chartDrawing" xmlns:dgm="http://schemas.openxmlformats.org/drawingml/2006/diagram" xmlns:pic="http://schemas.openxmlformats.org/drawingml/2006/picture" xmlns:ns11="http://schemas.openxmlformats.org/drawingml/2006/spreadsheetDrawing" xmlns:dsp="http://schemas.microsoft.com/office/drawing/2008/diagram" xmlns:ns13="urn:schemas-microsoft-com:office:excel" xmlns:o="urn:schemas-microsoft-com:office:office" xmlns:v="urn:schemas-microsoft-com:vml" xmlns:w10="urn:schemas-microsoft-com:office:word" xmlns:ns17="urn:schemas-microsoft-com:office:powerpoint" xmlns:odx="http://opendope.org/xpaths" xmlns:odc="http://opendope.org/conditions" xmlns:odq="http://opendope.org/questions" xmlns:odi="http://opendope.org/components" xmlns:odgm="http://opendope.org/SmartArt/DataHierarchy" xmlns:ns24="http://schemas.openxmlformats.org/officeDocument/2006/bibliography" xmlns:ns25="http://schemas.openxmlformats.org/drawingml/2006/compatibility" xmlns:ns26="http://schemas.openxmlformats.org/drawingml/2006/lockedCanvas">
   <w:p>
     <w:pPr>
       <w:pStyle w:val="a7"/>
@@ -20261,7 +20261,7 @@
 </file>
 
 <file path=word/header2.xml><?xml version="1.0" encoding="utf-8"?>
-<w:hdr xmlns:w="http://schemas.openxmlformats.org/wordprocessingml/2006/main" xmlns:m="http://schemas.openxmlformats.org/officeDocument/2006/math" xmlns:r="http://schemas.openxmlformats.org/officeDocument/2006/relationships" xmlns:wp="http://schemas.openxmlformats.org/drawingml/2006/wordprocessingDrawing" xmlns:a="http://schemas.openxmlformats.org/drawingml/2006/main" xmlns:ns6="http://schemas.openxmlformats.org/schemaLibrary/2006/main" xmlns:c="http://schemas.openxmlformats.org/drawingml/2006/chart" xmlns:ns8="http://schemas.openxmlformats.org/drawingml/2006/chartDrawing" xmlns:dgm="http://schemas.openxmlformats.org/drawingml/2006/diagram" xmlns:pic="http://schemas.openxmlformats.org/drawingml/2006/picture" xmlns:ns11="http://schemas.openxmlformats.org/drawingml/2006/spreadsheetDrawing" xmlns:dsp="http://schemas.microsoft.com/office/drawing/2008/diagram" xmlns:ns13="urn:schemas-microsoft-com:office:excel" xmlns:o="urn:schemas-microsoft-com:office:office" xmlns:v="urn:schemas-microsoft-com:vml" xmlns:w10="urn:schemas-microsoft-com:office:word" xmlns:ns17="urn:schemas-microsoft-com:office:powerpoint" xmlns:odx="http://opendope.org/xpaths" xmlns:odc="http://opendope.org/conditions" xmlns:odq="http://opendope.org/questions" xmlns:odi="http://opendope.org/components" xmlns:odgm="http://opendope.org/SmartArt/DataHierarchy" xmlns:ns24="http://schemas.openxmlformats.org/officeDocument/2006/bibliography" xmlns:ns25="http://schemas.openxmlformats.org/drawingml/2006/compatibility" xmlns:ns26="http://schemas.openxmlformats.org/drawingml/2006/lockedCanvas">
+<w:hdr xmlns:w="http://schemas.openxmlformats.org/wordprocessingml/2006/main" xmlns:r="http://schemas.openxmlformats.org/officeDocument/2006/relationships" xmlns:m="http://schemas.openxmlformats.org/officeDocument/2006/math" xmlns:wp="http://schemas.openxmlformats.org/drawingml/2006/wordprocessingDrawing" xmlns:a="http://schemas.openxmlformats.org/drawingml/2006/main" xmlns:ns6="http://schemas.openxmlformats.org/schemaLibrary/2006/main" xmlns:c="http://schemas.openxmlformats.org/drawingml/2006/chart" xmlns:ns8="http://schemas.openxmlformats.org/drawingml/2006/chartDrawing" xmlns:dgm="http://schemas.openxmlformats.org/drawingml/2006/diagram" xmlns:pic="http://schemas.openxmlformats.org/drawingml/2006/picture" xmlns:ns11="http://schemas.openxmlformats.org/drawingml/2006/spreadsheetDrawing" xmlns:dsp="http://schemas.microsoft.com/office/drawing/2008/diagram" xmlns:ns13="urn:schemas-microsoft-com:office:excel" xmlns:o="urn:schemas-microsoft-com:office:office" xmlns:v="urn:schemas-microsoft-com:vml" xmlns:w10="urn:schemas-microsoft-com:office:word" xmlns:ns17="urn:schemas-microsoft-com:office:powerpoint" xmlns:odx="http://opendope.org/xpaths" xmlns:odc="http://opendope.org/conditions" xmlns:odq="http://opendope.org/questions" xmlns:odi="http://opendope.org/components" xmlns:odgm="http://opendope.org/SmartArt/DataHierarchy" xmlns:ns24="http://schemas.openxmlformats.org/officeDocument/2006/bibliography" xmlns:ns25="http://schemas.openxmlformats.org/drawingml/2006/compatibility" xmlns:ns26="http://schemas.openxmlformats.org/drawingml/2006/lockedCanvas">
   <w:p>
     <w:pPr>
       <w:pStyle w:val="2"/>
@@ -20429,7 +20429,7 @@
 </file>
 
 <file path=word/header3.xml><?xml version="1.0" encoding="utf-8"?>
-<w:hdr xmlns:w="http://schemas.openxmlformats.org/wordprocessingml/2006/main" xmlns:m="http://schemas.openxmlformats.org/officeDocument/2006/math" xmlns:r="http://schemas.openxmlformats.org/officeDocument/2006/relationships" xmlns:wp="http://schemas.openxmlformats.org/drawingml/2006/wordprocessingDrawing" xmlns:a="http://schemas.openxmlformats.org/drawingml/2006/main" xmlns:ns6="http://schemas.openxmlformats.org/schemaLibrary/2006/main" xmlns:c="http://schemas.openxmlformats.org/drawingml/2006/chart" xmlns:ns8="http://schemas.openxmlformats.org/drawingml/2006/chartDrawing" xmlns:dgm="http://schemas.openxmlformats.org/drawingml/2006/diagram" xmlns:pic="http://schemas.openxmlformats.org/drawingml/2006/picture" xmlns:ns11="http://schemas.openxmlformats.org/drawingml/2006/spreadsheetDrawing" xmlns:dsp="http://schemas.microsoft.com/office/drawing/2008/diagram" xmlns:ns13="urn:schemas-microsoft-com:office:excel" xmlns:o="urn:schemas-microsoft-com:office:office" xmlns:v="urn:schemas-microsoft-com:vml" xmlns:w10="urn:schemas-microsoft-com:office:word" xmlns:ns17="urn:schemas-microsoft-com:office:powerpoint" xmlns:odx="http://opendope.org/xpaths" xmlns:odc="http://opendope.org/conditions" xmlns:odq="http://opendope.org/questions" xmlns:odi="http://opendope.org/components" xmlns:odgm="http://opendope.org/SmartArt/DataHierarchy" xmlns:ns24="http://schemas.openxmlformats.org/officeDocument/2006/bibliography" xmlns:ns25="http://schemas.openxmlformats.org/drawingml/2006/compatibility" xmlns:ns26="http://schemas.openxmlformats.org/drawingml/2006/lockedCanvas">
+<w:hdr xmlns:w="http://schemas.openxmlformats.org/wordprocessingml/2006/main" xmlns:r="http://schemas.openxmlformats.org/officeDocument/2006/relationships" xmlns:m="http://schemas.openxmlformats.org/officeDocument/2006/math" xmlns:wp="http://schemas.openxmlformats.org/drawingml/2006/wordprocessingDrawing" xmlns:a="http://schemas.openxmlformats.org/drawingml/2006/main" xmlns:ns6="http://schemas.openxmlformats.org/schemaLibrary/2006/main" xmlns:c="http://schemas.openxmlformats.org/drawingml/2006/chart" xmlns:ns8="http://schemas.openxmlformats.org/drawingml/2006/chartDrawing" xmlns:dgm="http://schemas.openxmlformats.org/drawingml/2006/diagram" xmlns:pic="http://schemas.openxmlformats.org/drawingml/2006/picture" xmlns:ns11="http://schemas.openxmlformats.org/drawingml/2006/spreadsheetDrawing" xmlns:dsp="http://schemas.microsoft.com/office/drawing/2008/diagram" xmlns:ns13="urn:schemas-microsoft-com:office:excel" xmlns:o="urn:schemas-microsoft-com:office:office" xmlns:v="urn:schemas-microsoft-com:vml" xmlns:w10="urn:schemas-microsoft-com:office:word" xmlns:ns17="urn:schemas-microsoft-com:office:powerpoint" xmlns:odx="http://opendope.org/xpaths" xmlns:odc="http://opendope.org/conditions" xmlns:odq="http://opendope.org/questions" xmlns:odi="http://opendope.org/components" xmlns:odgm="http://opendope.org/SmartArt/DataHierarchy" xmlns:ns24="http://schemas.openxmlformats.org/officeDocument/2006/bibliography" xmlns:ns25="http://schemas.openxmlformats.org/drawingml/2006/compatibility" xmlns:ns26="http://schemas.openxmlformats.org/drawingml/2006/lockedCanvas">
   <w:p>
     <w:pPr>
       <w:pStyle w:val="a7"/>
@@ -20442,7 +20442,7 @@
 </file>
 
 <file path=word/styles.xml><?xml version="1.0" encoding="utf-8"?>
-<w:styles xmlns:w="http://schemas.openxmlformats.org/wordprocessingml/2006/main" xmlns:m="http://schemas.openxmlformats.org/officeDocument/2006/math" xmlns:r="http://schemas.openxmlformats.org/officeDocument/2006/relationships" xmlns:wp="http://schemas.openxmlformats.org/drawingml/2006/wordprocessingDrawing" xmlns:a="http://schemas.openxmlformats.org/drawingml/2006/main" xmlns:ns6="http://schemas.openxmlformats.org/schemaLibrary/2006/main" xmlns:c="http://schemas.openxmlformats.org/drawingml/2006/chart" xmlns:ns8="http://schemas.openxmlformats.org/drawingml/2006/chartDrawing" xmlns:dgm="http://schemas.openxmlformats.org/drawingml/2006/diagram" xmlns:pic="http://schemas.openxmlformats.org/drawingml/2006/picture" xmlns:ns11="http://schemas.openxmlformats.org/drawingml/2006/spreadsheetDrawing" xmlns:dsp="http://schemas.microsoft.com/office/drawing/2008/diagram" xmlns:ns13="urn:schemas-microsoft-com:office:excel" xmlns:o="urn:schemas-microsoft-com:office:office" xmlns:v="urn:schemas-microsoft-com:vml" xmlns:w10="urn:schemas-microsoft-com:office:word" xmlns:ns17="urn:schemas-microsoft-com:office:powerpoint" xmlns:odx="http://opendope.org/xpaths" xmlns:odc="http://opendope.org/conditions" xmlns:odq="http://opendope.org/questions" xmlns:odi="http://opendope.org/components" xmlns:odgm="http://opendope.org/SmartArt/DataHierarchy" xmlns:ns24="http://schemas.openxmlformats.org/officeDocument/2006/bibliography" xmlns:ns25="http://schemas.openxmlformats.org/drawingml/2006/compatibility" xmlns:ns26="http://schemas.openxmlformats.org/drawingml/2006/lockedCanvas">
+<w:styles xmlns:w="http://schemas.openxmlformats.org/wordprocessingml/2006/main" xmlns:r="http://schemas.openxmlformats.org/officeDocument/2006/relationships" xmlns:m="http://schemas.openxmlformats.org/officeDocument/2006/math" xmlns:wp="http://schemas.openxmlformats.org/drawingml/2006/wordprocessingDrawing" xmlns:a="http://schemas.openxmlformats.org/drawingml/2006/main" xmlns:ns6="http://schemas.openxmlformats.org/schemaLibrary/2006/main" xmlns:c="http://schemas.openxmlformats.org/drawingml/2006/chart" xmlns:ns8="http://schemas.openxmlformats.org/drawingml/2006/chartDrawing" xmlns:dgm="http://schemas.openxmlformats.org/drawingml/2006/diagram" xmlns:pic="http://schemas.openxmlformats.org/drawingml/2006/picture" xmlns:ns11="http://schemas.openxmlformats.org/drawingml/2006/spreadsheetDrawing" xmlns:dsp="http://schemas.microsoft.com/office/drawing/2008/diagram" xmlns:ns13="urn:schemas-microsoft-com:office:excel" xmlns:o="urn:schemas-microsoft-com:office:office" xmlns:v="urn:schemas-microsoft-com:vml" xmlns:w10="urn:schemas-microsoft-com:office:word" xmlns:ns17="urn:schemas-microsoft-com:office:powerpoint" xmlns:odx="http://opendope.org/xpaths" xmlns:odc="http://opendope.org/conditions" xmlns:odq="http://opendope.org/questions" xmlns:odi="http://opendope.org/components" xmlns:odgm="http://opendope.org/SmartArt/DataHierarchy" xmlns:ns24="http://schemas.openxmlformats.org/officeDocument/2006/bibliography" xmlns:ns25="http://schemas.openxmlformats.org/drawingml/2006/compatibility" xmlns:ns26="http://schemas.openxmlformats.org/drawingml/2006/lockedCanvas">
   <w:docDefaults>
     <w:rPrDefault>
       <w:rPr>
@@ -21045,7 +21045,7 @@
 </file>
 
 <file path=word/theme/theme1.xml><?xml version="1.0" encoding="utf-8"?>
-<a:theme xmlns:w="http://schemas.openxmlformats.org/wordprocessingml/2006/main" xmlns:m="http://schemas.openxmlformats.org/officeDocument/2006/math" xmlns:r="http://schemas.openxmlformats.org/officeDocument/2006/relationships" xmlns:wp="http://schemas.openxmlformats.org/drawingml/2006/wordprocessingDrawing" xmlns:a="http://schemas.openxmlformats.org/drawingml/2006/main" xmlns:ns6="http://schemas.openxmlformats.org/schemaLibrary/2006/main" xmlns:c="http://schemas.openxmlformats.org/drawingml/2006/chart" xmlns:ns8="http://schemas.openxmlformats.org/drawingml/2006/chartDrawing" xmlns:dgm="http://schemas.openxmlformats.org/drawingml/2006/diagram" xmlns:pic="http://schemas.openxmlformats.org/drawingml/2006/picture" xmlns:ns11="http://schemas.openxmlformats.org/drawingml/2006/spreadsheetDrawing" xmlns:dsp="http://schemas.microsoft.com/office/drawing/2008/diagram" xmlns:ns13="urn:schemas-microsoft-com:office:excel" xmlns:o="urn:schemas-microsoft-com:office:office" xmlns:v="urn:schemas-microsoft-com:vml" xmlns:w10="urn:schemas-microsoft-com:office:word" xmlns:ns17="urn:schemas-microsoft-com:office:powerpoint" xmlns:odx="http://opendope.org/xpaths" xmlns:odc="http://opendope.org/conditions" xmlns:odq="http://opendope.org/questions" xmlns:odi="http://opendope.org/components" xmlns:odgm="http://opendope.org/SmartArt/DataHierarchy" xmlns:ns24="http://schemas.openxmlformats.org/officeDocument/2006/bibliography" xmlns:ns25="http://schemas.openxmlformats.org/drawingml/2006/compatibility" xmlns:ns26="http://schemas.openxmlformats.org/drawingml/2006/lockedCanvas" name="Office Theme">
+<a:theme xmlns:w="http://schemas.openxmlformats.org/wordprocessingml/2006/main" xmlns:r="http://schemas.openxmlformats.org/officeDocument/2006/relationships" xmlns:m="http://schemas.openxmlformats.org/officeDocument/2006/math" xmlns:wp="http://schemas.openxmlformats.org/drawingml/2006/wordprocessingDrawing" xmlns:a="http://schemas.openxmlformats.org/drawingml/2006/main" xmlns:ns6="http://schemas.openxmlformats.org/schemaLibrary/2006/main" xmlns:c="http://schemas.openxmlformats.org/drawingml/2006/chart" xmlns:ns8="http://schemas.openxmlformats.org/drawingml/2006/chartDrawing" xmlns:dgm="http://schemas.openxmlformats.org/drawingml/2006/diagram" xmlns:pic="http://schemas.openxmlformats.org/drawingml/2006/picture" xmlns:ns11="http://schemas.openxmlformats.org/drawingml/2006/spreadsheetDrawing" xmlns:dsp="http://schemas.microsoft.com/office/drawing/2008/diagram" xmlns:ns13="urn:schemas-microsoft-com:office:excel" xmlns:o="urn:schemas-microsoft-com:office:office" xmlns:v="urn:schemas-microsoft-com:vml" xmlns:w10="urn:schemas-microsoft-com:office:word" xmlns:ns17="urn:schemas-microsoft-com:office:powerpoint" xmlns:odx="http://opendope.org/xpaths" xmlns:odc="http://opendope.org/conditions" xmlns:odq="http://opendope.org/questions" xmlns:odi="http://opendope.org/components" xmlns:odgm="http://opendope.org/SmartArt/DataHierarchy" xmlns:ns24="http://schemas.openxmlformats.org/officeDocument/2006/bibliography" xmlns:ns25="http://schemas.openxmlformats.org/drawingml/2006/compatibility" xmlns:ns26="http://schemas.openxmlformats.org/drawingml/2006/lockedCanvas" name="Office Theme">
   <a:themeElements>
     <a:clrScheme name="Office">
       <a:dk1>

</xml_diff>